<commit_message>
Added Release History section to README.  Minor fixes to C++ API doc.
</commit_message>
<xml_diff>
--- a/doc/MDS C++ API.docx
+++ b/doc/MDS C++ API.docx
@@ -127,7 +127,7 @@
           <w:sz w:val="24"/>
           <w:szCs w:val="24"/>
         </w:rPr>
-        <w:t>Sunday, July 30, 2017</w:t>
+        <w:t>Friday, August 4, 2017</w:t>
       </w:r>
       <w:r>
         <w:rPr>
@@ -191,8 +191,6 @@
           <w:r>
             <w:t>Contents</w:t>
           </w:r>
-          <w:bookmarkStart w:id="0" w:name="_GoBack"/>
-          <w:bookmarkEnd w:id="0"/>
         </w:p>
         <w:p>
           <w:pPr>
@@ -2693,11 +2691,11 @@
         <w:pStyle w:val="Section"/>
         <w:framePr w:wrap="around"/>
       </w:pPr>
-      <w:bookmarkStart w:id="1" w:name="_Toc489223628"/>
+      <w:bookmarkStart w:id="0" w:name="_Toc489223628"/>
       <w:r>
         <w:t>A Simple MDS Example</w:t>
       </w:r>
-      <w:bookmarkEnd w:id="1"/>
+      <w:bookmarkEnd w:id="0"/>
     </w:p>
     <w:p>
       <w:r>
@@ -2715,11 +2713,11 @@
         <w:pStyle w:val="MarginNote"/>
         <w:framePr w:wrap="around"/>
       </w:pPr>
-      <w:bookmarkStart w:id="2" w:name="_Toc489223629"/>
+      <w:bookmarkStart w:id="1" w:name="_Toc489223629"/>
       <w:r>
         <w:t>The Scenario</w:t>
       </w:r>
-      <w:bookmarkEnd w:id="2"/>
+      <w:bookmarkEnd w:id="1"/>
     </w:p>
     <w:p>
       <w:r>
@@ -2788,9 +2786,14 @@
         </w:numPr>
       </w:pPr>
       <w:r>
-        <w:t xml:space="preserve">A sale has been made.  You are given a list of line items, each containing a product SKU, a quantity, and a unit price.  You must confirm that there is sufficient stock for each and that the price for each is correct.  If it is, you must adjust the stock on hand and revenue for each. </w:t>
-      </w:r>
-    </w:p>
+        <w:t xml:space="preserve">A sale has been made.  You are given a list of line items, each containing a product SKU, a quantity, and a unit price.  You must confirm that there is sufficient stock for each and that the price for each is correct.  If it is, you must </w:t>
+      </w:r>
+      <w:bookmarkStart w:id="2" w:name="_GoBack"/>
+      <w:r>
+        <w:t xml:space="preserve">adjust the stock on hand and revenue for each. </w:t>
+      </w:r>
+    </w:p>
+    <w:bookmarkEnd w:id="2"/>
     <w:p>
       <w:r>
         <w:lastRenderedPageBreak/>
@@ -5373,7 +5376,13 @@
     </w:p>
     <w:p>
       <w:r>
-        <w:t xml:space="preserve">The alternative is to use a database.  This has advantages—persistence is now somebody else’s problem—but it also has drawbacks.  Using a database typically means writing code to talk to it in a completely different language (SQL) which is very different from the Java the programmer is used to.  It also means that somebody knowledgeable needs to set up the schemas for the database tables that the program will use.  And typically </w:t>
+        <w:t xml:space="preserve">The alternative is to use a database.  This has advantages—persistence is now somebody else’s problem—but it also has drawbacks.  Using a database typically means writing code to talk to it in a completely different language (SQL) which is very different from the </w:t>
+      </w:r>
+      <w:r>
+        <w:t xml:space="preserve">C++ </w:t>
+      </w:r>
+      <w:r>
+        <w:t xml:space="preserve"> the programmer is used to.  It also means that somebody knowledgeable needs to set up the schemas for the database tables that the program will use.  And typically </w:t>
       </w:r>
       <w:r>
         <w:lastRenderedPageBreak/>
@@ -5436,7 +5445,13 @@
     </w:p>
     <w:p>
       <w:r>
-        <w:t xml:space="preserve">It’s at this point that most programmers throw up their hands and either decide that everything will be done within a single process or that all of the actual work will be done by using a database, with little or no local data stored on the process’s Java heap.  This can work, as in addition to persistence, database provide a notion of </w:t>
+        <w:t xml:space="preserve">It’s at this point that most programmers throw up their hands and either decide that everything will be done within a single process or that all of the actual work will be done by using a database, with little or no local data stored on the process’s </w:t>
+      </w:r>
+      <w:r>
+        <w:t>local</w:t>
+      </w:r>
+      <w:r>
+        <w:t xml:space="preserve"> heap.  This can work, as in addition to persistence, database provide a notion of </w:t>
       </w:r>
       <w:r>
         <w:rPr>
@@ -5476,7 +5491,13 @@
     </w:p>
     <w:p>
       <w:r>
-        <w:t>With MDS, we can get much closer to the original in-memory solution.  There are some differences, but they should be easy for a Java programmer to wrap their head around.</w:t>
+        <w:t xml:space="preserve">With MDS, we can get much closer to the original in-memory solution.  There are some differences, but they should be easy for a </w:t>
+      </w:r>
+      <w:r>
+        <w:t>C++</w:t>
+      </w:r>
+      <w:r>
+        <w:t xml:space="preserve"> programmer to wrap their head around.</w:t>
       </w:r>
     </w:p>
     <w:p>
@@ -20237,16 +20258,7 @@
         <w:t>auto</w:t>
       </w:r>
       <w:r>
-        <w:t xml:space="preserve"> &amp;p) {</w:t>
-      </w:r>
-      <w:r>
-        <w:t xml:space="preserve"> </w:t>
-      </w:r>
-      <w:r>
-        <w:t xml:space="preserve">p-&gt;score = </w:t>
-      </w:r>
-      <w:r>
-        <w:t xml:space="preserve"> score_fn(p); });</w:t>
+        <w:t xml:space="preserve"> &amp;p) { p-&gt;score =  score_fn(p); });</w:t>
       </w:r>
     </w:p>
     <w:p>
@@ -22939,7 +22951,7 @@
         <w:bCs/>
         <w:noProof/>
       </w:rPr>
-      <w:t>7/30/17</w:t>
+      <w:t>8/4/17</w:t>
     </w:r>
     <w:r>
       <w:rPr>
@@ -22970,7 +22982,7 @@
       <w:rPr>
         <w:noProof/>
       </w:rPr>
-      <w:t>2</w:t>
+      <w:t>4</w:t>
     </w:r>
     <w:r>
       <w:rPr>
@@ -22981,27 +22993,14 @@
     <w:r>
       <w:t xml:space="preserve"> of </w:t>
     </w:r>
-    <w:r>
-      <w:fldChar w:fldCharType="begin"/>
-    </w:r>
-    <w:r>
-      <w:instrText xml:space="preserve"> NUMPAGES  </w:instrText>
-    </w:r>
-    <w:r>
-      <w:fldChar w:fldCharType="separate"/>
-    </w:r>
-    <w:r>
-      <w:rPr>
-        <w:noProof/>
-      </w:rPr>
-      <w:t>37</w:t>
-    </w:r>
-    <w:r>
-      <w:rPr>
-        <w:noProof/>
-      </w:rPr>
-      <w:fldChar w:fldCharType="end"/>
-    </w:r>
+    <w:fldSimple w:instr=" NUMPAGES  ">
+      <w:r>
+        <w:rPr>
+          <w:noProof/>
+        </w:rPr>
+        <w:t>37</w:t>
+      </w:r>
+    </w:fldSimple>
   </w:p>
 </w:ftr>
 </file>
@@ -23030,7 +23029,7 @@
       <w:rPr>
         <w:noProof/>
       </w:rPr>
-      <w:t>7/30/2017</w:t>
+      <w:t>8/4/2017</w:t>
     </w:r>
     <w:r>
       <w:fldChar w:fldCharType="end"/>
@@ -23069,27 +23068,14 @@
     <w:r>
       <w:t xml:space="preserve"> of </w:t>
     </w:r>
-    <w:r>
-      <w:fldChar w:fldCharType="begin"/>
-    </w:r>
-    <w:r>
-      <w:instrText xml:space="preserve"> NUMPAGES  </w:instrText>
-    </w:r>
-    <w:r>
-      <w:fldChar w:fldCharType="separate"/>
-    </w:r>
-    <w:r>
-      <w:rPr>
-        <w:noProof/>
-      </w:rPr>
-      <w:t>37</w:t>
-    </w:r>
-    <w:r>
-      <w:rPr>
-        <w:noProof/>
-      </w:rPr>
-      <w:fldChar w:fldCharType="end"/>
-    </w:r>
+    <w:fldSimple w:instr=" NUMPAGES  ">
+      <w:r>
+        <w:rPr>
+          <w:noProof/>
+        </w:rPr>
+        <w:t>37</w:t>
+      </w:r>
+    </w:fldSimple>
   </w:p>
 </w:ftr>
 </file>
@@ -23727,13 +23713,7 @@
         <w:rPr>
           <w:rStyle w:val="Type"/>
         </w:rPr>
-        <w:t>task::computed_val</w:t>
-      </w:r>
-      <w:r>
-        <w:rPr>
-          <w:rStyle w:val="Type"/>
-        </w:rPr>
-        <w:t>&lt;T&gt;</w:t>
+        <w:t>task::computed_val&lt;T&gt;</w:t>
       </w:r>
       <w:r>
         <w:t xml:space="preserve"> objects and the </w:t>
@@ -26473,6 +26453,7 @@
     <w:lsdException w:name="HTML Sample" w:semiHidden="1" w:unhideWhenUsed="1"/>
     <w:lsdException w:name="HTML Typewriter" w:semiHidden="1" w:unhideWhenUsed="1"/>
     <w:lsdException w:name="HTML Variable" w:semiHidden="1" w:unhideWhenUsed="1"/>
+    <w:lsdException w:name="Normal Table" w:semiHidden="1" w:unhideWhenUsed="1"/>
     <w:lsdException w:name="annotation subject" w:semiHidden="1" w:unhideWhenUsed="1"/>
     <w:lsdException w:name="No List" w:semiHidden="1" w:unhideWhenUsed="1"/>
     <w:lsdException w:name="Outline List 1" w:semiHidden="1" w:unhideWhenUsed="1"/>
@@ -26519,8 +26500,10 @@
     <w:lsdException w:name="Table Subtle 2" w:semiHidden="1" w:unhideWhenUsed="1"/>
     <w:lsdException w:name="Table Web 1" w:semiHidden="1" w:unhideWhenUsed="1"/>
     <w:lsdException w:name="Table Web 2" w:semiHidden="1" w:unhideWhenUsed="1"/>
+    <w:lsdException w:name="Table Web 3" w:semiHidden="1" w:unhideWhenUsed="1"/>
     <w:lsdException w:name="Balloon Text" w:semiHidden="1" w:unhideWhenUsed="1"/>
     <w:lsdException w:name="Table Grid" w:locked="1" w:uiPriority="0"/>
+    <w:lsdException w:name="Table Theme" w:semiHidden="1" w:unhideWhenUsed="1"/>
     <w:lsdException w:name="Placeholder Text" w:semiHidden="1"/>
     <w:lsdException w:name="No Spacing" w:uiPriority="1" w:qFormat="1"/>
     <w:lsdException w:name="Light Shading" w:uiPriority="60"/>
@@ -26849,6 +26832,7 @@
   <w:style w:type="character" w:default="1" w:styleId="DefaultParagraphFont">
     <w:name w:val="Default Paragraph Font"/>
     <w:uiPriority w:val="1"/>
+    <w:semiHidden/>
     <w:unhideWhenUsed/>
   </w:style>
   <w:style w:type="table" w:default="1" w:styleId="TableNormal">
@@ -28162,6 +28146,7 @@
     <w:rsid w:val="00253E0E"/>
     <w:rsid w:val="002A1AFA"/>
     <w:rsid w:val="002A1D00"/>
+    <w:rsid w:val="002D5B0A"/>
     <w:rsid w:val="00322D44"/>
     <w:rsid w:val="00335FBC"/>
     <w:rsid w:val="003D07C2"/>
@@ -28361,6 +28346,7 @@
     <w:lsdException w:name="HTML Sample" w:semiHidden="1" w:unhideWhenUsed="1"/>
     <w:lsdException w:name="HTML Typewriter" w:semiHidden="1" w:unhideWhenUsed="1"/>
     <w:lsdException w:name="HTML Variable" w:semiHidden="1" w:unhideWhenUsed="1"/>
+    <w:lsdException w:name="Normal Table" w:semiHidden="1" w:unhideWhenUsed="1"/>
     <w:lsdException w:name="annotation subject" w:semiHidden="1" w:unhideWhenUsed="1"/>
     <w:lsdException w:name="No List" w:semiHidden="1" w:unhideWhenUsed="1"/>
     <w:lsdException w:name="Outline List 1" w:semiHidden="1" w:unhideWhenUsed="1"/>
@@ -28407,8 +28393,10 @@
     <w:lsdException w:name="Table Subtle 2" w:semiHidden="1" w:unhideWhenUsed="1"/>
     <w:lsdException w:name="Table Web 1" w:semiHidden="1" w:unhideWhenUsed="1"/>
     <w:lsdException w:name="Table Web 2" w:semiHidden="1" w:unhideWhenUsed="1"/>
+    <w:lsdException w:name="Table Web 3" w:semiHidden="1" w:unhideWhenUsed="1"/>
     <w:lsdException w:name="Balloon Text" w:semiHidden="1" w:unhideWhenUsed="1"/>
     <w:lsdException w:name="Table Grid" w:uiPriority="59"/>
+    <w:lsdException w:name="Table Theme" w:semiHidden="1" w:unhideWhenUsed="1"/>
     <w:lsdException w:name="Placeholder Text" w:semiHidden="1"/>
     <w:lsdException w:name="No Spacing" w:uiPriority="1" w:qFormat="1"/>
     <w:lsdException w:name="Light Shading" w:uiPriority="60"/>
@@ -29041,7 +29029,7 @@
 </file>
 
 <file path=customXml/itemProps1.xml><?xml version="1.0" encoding="utf-8"?>
-<ds:datastoreItem xmlns:ds="http://schemas.openxmlformats.org/officeDocument/2006/customXml" ds:itemID="{89348616-192A-4E93-98F1-04F4526A51F1}">
+<ds:datastoreItem xmlns:ds="http://schemas.openxmlformats.org/officeDocument/2006/customXml" ds:itemID="{6C1EA051-6193-4940-8402-FCEA886E9B30}">
   <ds:schemaRefs>
     <ds:schemaRef ds:uri="http://schemas.openxmlformats.org/officeDocument/2006/bibliography"/>
   </ds:schemaRefs>

</xml_diff>

<commit_message>
Added accumulators to C++ API (and doc).
</commit_message>
<xml_diff>
--- a/doc/MDS C++ API.docx
+++ b/doc/MDS C++ API.docx
@@ -2,6 +2,8 @@
 <file path=word/document.xml><?xml version="1.0" encoding="utf-8"?>
 <w:document xmlns:wpc="http://schemas.microsoft.com/office/word/2010/wordprocessingCanvas" xmlns:cx="http://schemas.microsoft.com/office/drawing/2014/chartex" xmlns:cx1="http://schemas.microsoft.com/office/drawing/2015/9/8/chartex" xmlns:cx2="http://schemas.microsoft.com/office/drawing/2015/10/21/chartex" xmlns:cx3="http://schemas.microsoft.com/office/drawing/2016/5/9/chartex" xmlns:cx4="http://schemas.microsoft.com/office/drawing/2016/5/10/chartex" xmlns:cx5="http://schemas.microsoft.com/office/drawing/2016/5/11/chartex" xmlns:cx6="http://schemas.microsoft.com/office/drawing/2016/5/12/chartex" xmlns:cx7="http://schemas.microsoft.com/office/drawing/2016/5/13/chartex" xmlns:cx8="http://schemas.microsoft.com/office/drawing/2016/5/14/chartex" xmlns:mc="http://schemas.openxmlformats.org/markup-compatibility/2006" xmlns:aink="http://schemas.microsoft.com/office/drawing/2016/ink" xmlns:am3d="http://schemas.microsoft.com/office/drawing/2017/model3d" xmlns:o="urn:schemas-microsoft-com:office:office" xmlns:r="http://schemas.openxmlformats.org/officeDocument/2006/relationships" xmlns:m="http://schemas.openxmlformats.org/officeDocument/2006/math" xmlns:v="urn:schemas-microsoft-com:vml" xmlns:wp14="http://schemas.microsoft.com/office/word/2010/wordprocessingDrawing" xmlns:wp="http://schemas.openxmlformats.org/drawingml/2006/wordprocessingDrawing" xmlns:w10="urn:schemas-microsoft-com:office:word" xmlns:w="http://schemas.openxmlformats.org/wordprocessingml/2006/main" xmlns:w14="http://schemas.microsoft.com/office/word/2010/wordml" xmlns:w15="http://schemas.microsoft.com/office/word/2012/wordml" xmlns:w16cid="http://schemas.microsoft.com/office/word/2016/wordml/cid" xmlns:w16se="http://schemas.microsoft.com/office/word/2015/wordml/symex" xmlns:wpg="http://schemas.microsoft.com/office/word/2010/wordprocessingGroup" xmlns:wpi="http://schemas.microsoft.com/office/word/2010/wordprocessingInk" xmlns:wne="http://schemas.microsoft.com/office/word/2006/wordml" xmlns:wps="http://schemas.microsoft.com/office/word/2010/wordprocessingShape" mc:Ignorable="w14 w15 w16se w16cid wp14">
   <w:body>
+    <w:bookmarkStart w:id="0" w:name="_GoBack"/>
+    <w:bookmarkEnd w:id="0"/>
     <w:p>
       <w:pPr>
         <w:pStyle w:val="Title"/>
@@ -16,6 +18,7 @@
           <w:dataBinding w:prefixMappings="xmlns:ns0='http://purl.org/dc/elements/1.1/' xmlns:ns1='http://schemas.openxmlformats.org/package/2006/metadata/core-properties' " w:xpath="/ns1:coreProperties[1]/ns0:title[1]" w:storeItemID="{6C3C8BC8-F283-45AE-878A-BAB7291924A1}"/>
           <w:text/>
         </w:sdtPr>
+        <w:sdtEndPr/>
         <w:sdtContent>
           <w:r>
             <w:t xml:space="preserve">The </w:t>
@@ -54,6 +57,7 @@
           <w:dataBinding w:prefixMappings="xmlns:ns0='http://purl.org/dc/elements/1.1/' xmlns:ns1='http://schemas.openxmlformats.org/package/2006/metadata/core-properties' " w:xpath="/ns1:coreProperties[1]/ns0:creator[1]" w:storeItemID="{6C3C8BC8-F283-45AE-878A-BAB7291924A1}"/>
           <w:text/>
         </w:sdtPr>
+        <w:sdtEndPr/>
         <w:sdtContent>
           <w:r>
             <w:t>The Managed Data Structures Project</w:t>
@@ -127,7 +131,7 @@
           <w:sz w:val="24"/>
           <w:szCs w:val="24"/>
         </w:rPr>
-        <w:t>Friday, August 4, 2017</w:t>
+        <w:t>Tuesday, August 8, 2017</w:t>
       </w:r>
       <w:r>
         <w:rPr>
@@ -213,7 +217,7 @@
           <w:r>
             <w:fldChar w:fldCharType="separate"/>
           </w:r>
-          <w:hyperlink w:anchor="_Toc489223628" w:history="1">
+          <w:hyperlink w:anchor="_Toc489958000" w:history="1">
             <w:r>
               <w:rPr>
                 <w:rStyle w:val="Hyperlink"/>
@@ -240,7 +244,7 @@
                 <w:noProof/>
                 <w:webHidden/>
               </w:rPr>
-              <w:instrText xml:space="preserve"> PAGEREF _Toc489223628 \h </w:instrText>
+              <w:instrText xml:space="preserve"> PAGEREF _Toc489958000 \h </w:instrText>
             </w:r>
             <w:r>
               <w:rPr>
@@ -283,7 +287,7 @@
               <w:lang w:bidi="he-IL"/>
             </w:rPr>
           </w:pPr>
-          <w:hyperlink w:anchor="_Toc489223629" w:history="1">
+          <w:hyperlink w:anchor="_Toc489958001" w:history="1">
             <w:r>
               <w:rPr>
                 <w:rStyle w:val="Hyperlink"/>
@@ -310,7 +314,7 @@
                 <w:noProof/>
                 <w:webHidden/>
               </w:rPr>
-              <w:instrText xml:space="preserve"> PAGEREF _Toc489223629 \h </w:instrText>
+              <w:instrText xml:space="preserve"> PAGEREF _Toc489958001 \h </w:instrText>
             </w:r>
             <w:r>
               <w:rPr>
@@ -353,7 +357,7 @@
               <w:lang w:bidi="he-IL"/>
             </w:rPr>
           </w:pPr>
-          <w:hyperlink w:anchor="_Toc489223630" w:history="1">
+          <w:hyperlink w:anchor="_Toc489958002" w:history="1">
             <w:r>
               <w:rPr>
                 <w:rStyle w:val="Hyperlink"/>
@@ -380,7 +384,7 @@
                 <w:noProof/>
                 <w:webHidden/>
               </w:rPr>
-              <w:instrText xml:space="preserve"> PAGEREF _Toc489223630 \h </w:instrText>
+              <w:instrText xml:space="preserve"> PAGEREF _Toc489958002 \h </w:instrText>
             </w:r>
             <w:r>
               <w:rPr>
@@ -423,7 +427,7 @@
               <w:lang w:bidi="he-IL"/>
             </w:rPr>
           </w:pPr>
-          <w:hyperlink w:anchor="_Toc489223631" w:history="1">
+          <w:hyperlink w:anchor="_Toc489958003" w:history="1">
             <w:r>
               <w:rPr>
                 <w:rStyle w:val="Hyperlink"/>
@@ -450,7 +454,7 @@
                 <w:noProof/>
                 <w:webHidden/>
               </w:rPr>
-              <w:instrText xml:space="preserve"> PAGEREF _Toc489223631 \h </w:instrText>
+              <w:instrText xml:space="preserve"> PAGEREF _Toc489958003 \h </w:instrText>
             </w:r>
             <w:r>
               <w:rPr>
@@ -470,7 +474,7 @@
                 <w:noProof/>
                 <w:webHidden/>
               </w:rPr>
-              <w:t>4</w:t>
+              <w:t>5</w:t>
             </w:r>
             <w:r>
               <w:rPr>
@@ -493,7 +497,7 @@
               <w:lang w:bidi="he-IL"/>
             </w:rPr>
           </w:pPr>
-          <w:hyperlink w:anchor="_Toc489223632" w:history="1">
+          <w:hyperlink w:anchor="_Toc489958004" w:history="1">
             <w:r>
               <w:rPr>
                 <w:rStyle w:val="Hyperlink"/>
@@ -520,7 +524,7 @@
                 <w:noProof/>
                 <w:webHidden/>
               </w:rPr>
-              <w:instrText xml:space="preserve"> PAGEREF _Toc489223632 \h </w:instrText>
+              <w:instrText xml:space="preserve"> PAGEREF _Toc489958004 \h </w:instrText>
             </w:r>
             <w:r>
               <w:rPr>
@@ -563,7 +567,7 @@
               <w:lang w:bidi="he-IL"/>
             </w:rPr>
           </w:pPr>
-          <w:hyperlink w:anchor="_Toc489223633" w:history="1">
+          <w:hyperlink w:anchor="_Toc489958005" w:history="1">
             <w:r>
               <w:rPr>
                 <w:rStyle w:val="Hyperlink"/>
@@ -590,7 +594,7 @@
                 <w:noProof/>
                 <w:webHidden/>
               </w:rPr>
-              <w:instrText xml:space="preserve"> PAGEREF _Toc489223633 \h </w:instrText>
+              <w:instrText xml:space="preserve"> PAGEREF _Toc489958005 \h </w:instrText>
             </w:r>
             <w:r>
               <w:rPr>
@@ -633,7 +637,7 @@
               <w:lang w:bidi="he-IL"/>
             </w:rPr>
           </w:pPr>
-          <w:hyperlink w:anchor="_Toc489223634" w:history="1">
+          <w:hyperlink w:anchor="_Toc489958006" w:history="1">
             <w:r>
               <w:rPr>
                 <w:rStyle w:val="Hyperlink"/>
@@ -668,77 +672,7 @@
                 <w:noProof/>
                 <w:webHidden/>
               </w:rPr>
-              <w:instrText xml:space="preserve"> PAGEREF _Toc489223634 \h </w:instrText>
-            </w:r>
-            <w:r>
-              <w:rPr>
-                <w:noProof/>
-                <w:webHidden/>
-              </w:rPr>
-            </w:r>
-            <w:r>
-              <w:rPr>
-                <w:noProof/>
-                <w:webHidden/>
-              </w:rPr>
-              <w:fldChar w:fldCharType="separate"/>
-            </w:r>
-            <w:r>
-              <w:rPr>
-                <w:noProof/>
-                <w:webHidden/>
-              </w:rPr>
-              <w:t>7</w:t>
-            </w:r>
-            <w:r>
-              <w:rPr>
-                <w:noProof/>
-                <w:webHidden/>
-              </w:rPr>
-              <w:fldChar w:fldCharType="end"/>
-            </w:r>
-          </w:hyperlink>
-        </w:p>
-        <w:p>
-          <w:pPr>
-            <w:pStyle w:val="TOC2"/>
-            <w:tabs>
-              <w:tab w:val="right" w:leader="dot" w:pos="7622"/>
-            </w:tabs>
-            <w:rPr>
-              <w:rFonts w:asciiTheme="minorHAnsi" w:eastAsiaTheme="minorEastAsia" w:hAnsiTheme="minorHAnsi" w:cstheme="minorBidi"/>
-              <w:noProof/>
-              <w:lang w:bidi="he-IL"/>
-            </w:rPr>
-          </w:pPr>
-          <w:hyperlink w:anchor="_Toc489223635" w:history="1">
-            <w:r>
-              <w:rPr>
-                <w:rStyle w:val="Hyperlink"/>
-                <w:noProof/>
-              </w:rPr>
-              <w:t>Declaring record fields</w:t>
-            </w:r>
-            <w:r>
-              <w:rPr>
-                <w:noProof/>
-                <w:webHidden/>
-              </w:rPr>
-              <w:tab/>
-            </w:r>
-            <w:r>
-              <w:rPr>
-                <w:noProof/>
-                <w:webHidden/>
-              </w:rPr>
-              <w:fldChar w:fldCharType="begin"/>
-            </w:r>
-            <w:r>
-              <w:rPr>
-                <w:noProof/>
-                <w:webHidden/>
-              </w:rPr>
-              <w:instrText xml:space="preserve"> PAGEREF _Toc489223635 \h </w:instrText>
+              <w:instrText xml:space="preserve"> PAGEREF _Toc489958006 \h </w:instrText>
             </w:r>
             <w:r>
               <w:rPr>
@@ -781,7 +715,77 @@
               <w:lang w:bidi="he-IL"/>
             </w:rPr>
           </w:pPr>
-          <w:hyperlink w:anchor="_Toc489223636" w:history="1">
+          <w:hyperlink w:anchor="_Toc489958007" w:history="1">
+            <w:r>
+              <w:rPr>
+                <w:rStyle w:val="Hyperlink"/>
+                <w:noProof/>
+              </w:rPr>
+              <w:t>Declaring record fields</w:t>
+            </w:r>
+            <w:r>
+              <w:rPr>
+                <w:noProof/>
+                <w:webHidden/>
+              </w:rPr>
+              <w:tab/>
+            </w:r>
+            <w:r>
+              <w:rPr>
+                <w:noProof/>
+                <w:webHidden/>
+              </w:rPr>
+              <w:fldChar w:fldCharType="begin"/>
+            </w:r>
+            <w:r>
+              <w:rPr>
+                <w:noProof/>
+                <w:webHidden/>
+              </w:rPr>
+              <w:instrText xml:space="preserve"> PAGEREF _Toc489958007 \h </w:instrText>
+            </w:r>
+            <w:r>
+              <w:rPr>
+                <w:noProof/>
+                <w:webHidden/>
+              </w:rPr>
+            </w:r>
+            <w:r>
+              <w:rPr>
+                <w:noProof/>
+                <w:webHidden/>
+              </w:rPr>
+              <w:fldChar w:fldCharType="separate"/>
+            </w:r>
+            <w:r>
+              <w:rPr>
+                <w:noProof/>
+                <w:webHidden/>
+              </w:rPr>
+              <w:t>8</w:t>
+            </w:r>
+            <w:r>
+              <w:rPr>
+                <w:noProof/>
+                <w:webHidden/>
+              </w:rPr>
+              <w:fldChar w:fldCharType="end"/>
+            </w:r>
+          </w:hyperlink>
+        </w:p>
+        <w:p>
+          <w:pPr>
+            <w:pStyle w:val="TOC2"/>
+            <w:tabs>
+              <w:tab w:val="right" w:leader="dot" w:pos="7622"/>
+            </w:tabs>
+            <w:rPr>
+              <w:rFonts w:asciiTheme="minorHAnsi" w:eastAsiaTheme="minorEastAsia" w:hAnsiTheme="minorHAnsi" w:cstheme="minorBidi"/>
+              <w:noProof/>
+              <w:lang w:bidi="he-IL"/>
+            </w:rPr>
+          </w:pPr>
+          <w:hyperlink w:anchor="_Toc489958008" w:history="1">
             <w:r>
               <w:rPr>
                 <w:rStyle w:val="Hyperlink"/>
@@ -808,7 +812,7 @@
                 <w:noProof/>
                 <w:webHidden/>
               </w:rPr>
-              <w:instrText xml:space="preserve"> PAGEREF _Toc489223636 \h </w:instrText>
+              <w:instrText xml:space="preserve"> PAGEREF _Toc489958008 \h </w:instrText>
             </w:r>
             <w:r>
               <w:rPr>
@@ -851,7 +855,7 @@
               <w:lang w:bidi="he-IL"/>
             </w:rPr>
           </w:pPr>
-          <w:hyperlink w:anchor="_Toc489223637" w:history="1">
+          <w:hyperlink w:anchor="_Toc489958009" w:history="1">
             <w:r>
               <w:rPr>
                 <w:rStyle w:val="Hyperlink"/>
@@ -878,7 +882,7 @@
                 <w:noProof/>
                 <w:webHidden/>
               </w:rPr>
-              <w:instrText xml:space="preserve"> PAGEREF _Toc489223637 \h </w:instrText>
+              <w:instrText xml:space="preserve"> PAGEREF _Toc489958009 \h </w:instrText>
             </w:r>
             <w:r>
               <w:rPr>
@@ -921,7 +925,7 @@
               <w:lang w:bidi="he-IL"/>
             </w:rPr>
           </w:pPr>
-          <w:hyperlink w:anchor="_Toc489223638" w:history="1">
+          <w:hyperlink w:anchor="_Toc489958010" w:history="1">
             <w:r>
               <w:rPr>
                 <w:rStyle w:val="Hyperlink"/>
@@ -948,7 +952,7 @@
                 <w:noProof/>
                 <w:webHidden/>
               </w:rPr>
-              <w:instrText xml:space="preserve"> PAGEREF _Toc489223638 \h </w:instrText>
+              <w:instrText xml:space="preserve"> PAGEREF _Toc489958010 \h </w:instrText>
             </w:r>
             <w:r>
               <w:rPr>
@@ -991,7 +995,7 @@
               <w:lang w:bidi="he-IL"/>
             </w:rPr>
           </w:pPr>
-          <w:hyperlink w:anchor="_Toc489223639" w:history="1">
+          <w:hyperlink w:anchor="_Toc489958011" w:history="1">
             <w:r>
               <w:rPr>
                 <w:rStyle w:val="Hyperlink"/>
@@ -1018,7 +1022,7 @@
                 <w:noProof/>
                 <w:webHidden/>
               </w:rPr>
-              <w:instrText xml:space="preserve"> PAGEREF _Toc489223639 \h </w:instrText>
+              <w:instrText xml:space="preserve"> PAGEREF _Toc489958011 \h </w:instrText>
             </w:r>
             <w:r>
               <w:rPr>
@@ -1061,7 +1065,7 @@
               <w:lang w:bidi="he-IL"/>
             </w:rPr>
           </w:pPr>
-          <w:hyperlink w:anchor="_Toc489223640" w:history="1">
+          <w:hyperlink w:anchor="_Toc489958012" w:history="1">
             <w:r>
               <w:rPr>
                 <w:rStyle w:val="Hyperlink"/>
@@ -1088,7 +1092,7 @@
                 <w:noProof/>
                 <w:webHidden/>
               </w:rPr>
-              <w:instrText xml:space="preserve"> PAGEREF _Toc489223640 \h </w:instrText>
+              <w:instrText xml:space="preserve"> PAGEREF _Toc489958012 \h </w:instrText>
             </w:r>
             <w:r>
               <w:rPr>
@@ -1131,7 +1135,7 @@
               <w:lang w:bidi="he-IL"/>
             </w:rPr>
           </w:pPr>
-          <w:hyperlink w:anchor="_Toc489223641" w:history="1">
+          <w:hyperlink w:anchor="_Toc489958013" w:history="1">
             <w:r>
               <w:rPr>
                 <w:rStyle w:val="Hyperlink"/>
@@ -1158,7 +1162,7 @@
                 <w:noProof/>
                 <w:webHidden/>
               </w:rPr>
-              <w:instrText xml:space="preserve"> PAGEREF _Toc489223641 \h </w:instrText>
+              <w:instrText xml:space="preserve"> PAGEREF _Toc489958013 \h </w:instrText>
             </w:r>
             <w:r>
               <w:rPr>
@@ -1201,7 +1205,7 @@
               <w:lang w:bidi="he-IL"/>
             </w:rPr>
           </w:pPr>
-          <w:hyperlink w:anchor="_Toc489223642" w:history="1">
+          <w:hyperlink w:anchor="_Toc489958014" w:history="1">
             <w:r>
               <w:rPr>
                 <w:rStyle w:val="Hyperlink"/>
@@ -1228,7 +1232,7 @@
                 <w:noProof/>
                 <w:webHidden/>
               </w:rPr>
-              <w:instrText xml:space="preserve"> PAGEREF _Toc489223642 \h </w:instrText>
+              <w:instrText xml:space="preserve"> PAGEREF _Toc489958014 \h </w:instrText>
             </w:r>
             <w:r>
               <w:rPr>
@@ -1271,7 +1275,7 @@
               <w:lang w:bidi="he-IL"/>
             </w:rPr>
           </w:pPr>
-          <w:hyperlink w:anchor="_Toc489223643" w:history="1">
+          <w:hyperlink w:anchor="_Toc489958015" w:history="1">
             <w:r>
               <w:rPr>
                 <w:rStyle w:val="Hyperlink"/>
@@ -1298,7 +1302,7 @@
                 <w:noProof/>
                 <w:webHidden/>
               </w:rPr>
-              <w:instrText xml:space="preserve"> PAGEREF _Toc489223643 \h </w:instrText>
+              <w:instrText xml:space="preserve"> PAGEREF _Toc489958015 \h </w:instrText>
             </w:r>
             <w:r>
               <w:rPr>
@@ -1341,7 +1345,7 @@
               <w:lang w:bidi="he-IL"/>
             </w:rPr>
           </w:pPr>
-          <w:hyperlink w:anchor="_Toc489223644" w:history="1">
+          <w:hyperlink w:anchor="_Toc489958016" w:history="1">
             <w:r>
               <w:rPr>
                 <w:rStyle w:val="Hyperlink"/>
@@ -1368,7 +1372,7 @@
                 <w:noProof/>
                 <w:webHidden/>
               </w:rPr>
-              <w:instrText xml:space="preserve"> PAGEREF _Toc489223644 \h </w:instrText>
+              <w:instrText xml:space="preserve"> PAGEREF _Toc489958016 \h </w:instrText>
             </w:r>
             <w:r>
               <w:rPr>
@@ -1411,7 +1415,7 @@
               <w:lang w:bidi="he-IL"/>
             </w:rPr>
           </w:pPr>
-          <w:hyperlink w:anchor="_Toc489223645" w:history="1">
+          <w:hyperlink w:anchor="_Toc489958017" w:history="1">
             <w:r>
               <w:rPr>
                 <w:rStyle w:val="Hyperlink"/>
@@ -1438,7 +1442,7 @@
                 <w:noProof/>
                 <w:webHidden/>
               </w:rPr>
-              <w:instrText xml:space="preserve"> PAGEREF _Toc489223645 \h </w:instrText>
+              <w:instrText xml:space="preserve"> PAGEREF _Toc489958017 \h </w:instrText>
             </w:r>
             <w:r>
               <w:rPr>
@@ -1481,7 +1485,7 @@
               <w:lang w:bidi="he-IL"/>
             </w:rPr>
           </w:pPr>
-          <w:hyperlink w:anchor="_Toc489223646" w:history="1">
+          <w:hyperlink w:anchor="_Toc489958018" w:history="1">
             <w:r>
               <w:rPr>
                 <w:rStyle w:val="Hyperlink"/>
@@ -1508,7 +1512,7 @@
                 <w:noProof/>
                 <w:webHidden/>
               </w:rPr>
-              <w:instrText xml:space="preserve"> PAGEREF _Toc489223646 \h </w:instrText>
+              <w:instrText xml:space="preserve"> PAGEREF _Toc489958018 \h </w:instrText>
             </w:r>
             <w:r>
               <w:rPr>
@@ -1551,7 +1555,7 @@
               <w:lang w:bidi="he-IL"/>
             </w:rPr>
           </w:pPr>
-          <w:hyperlink w:anchor="_Toc489223647" w:history="1">
+          <w:hyperlink w:anchor="_Toc489958019" w:history="1">
             <w:r>
               <w:rPr>
                 <w:rStyle w:val="Hyperlink"/>
@@ -1578,7 +1582,7 @@
                 <w:noProof/>
                 <w:webHidden/>
               </w:rPr>
-              <w:instrText xml:space="preserve"> PAGEREF _Toc489223647 \h </w:instrText>
+              <w:instrText xml:space="preserve"> PAGEREF _Toc489958019 \h </w:instrText>
             </w:r>
             <w:r>
               <w:rPr>
@@ -1621,7 +1625,7 @@
               <w:lang w:bidi="he-IL"/>
             </w:rPr>
           </w:pPr>
-          <w:hyperlink w:anchor="_Toc489223648" w:history="1">
+          <w:hyperlink w:anchor="_Toc489958020" w:history="1">
             <w:r>
               <w:rPr>
                 <w:rStyle w:val="Hyperlink"/>
@@ -1648,7 +1652,7 @@
                 <w:noProof/>
                 <w:webHidden/>
               </w:rPr>
-              <w:instrText xml:space="preserve"> PAGEREF _Toc489223648 \h </w:instrText>
+              <w:instrText xml:space="preserve"> PAGEREF _Toc489958020 \h </w:instrText>
             </w:r>
             <w:r>
               <w:rPr>
@@ -1691,7 +1695,7 @@
               <w:lang w:bidi="he-IL"/>
             </w:rPr>
           </w:pPr>
-          <w:hyperlink w:anchor="_Toc489223649" w:history="1">
+          <w:hyperlink w:anchor="_Toc489958021" w:history="1">
             <w:r>
               <w:rPr>
                 <w:rStyle w:val="Hyperlink"/>
@@ -1718,7 +1722,7 @@
                 <w:noProof/>
                 <w:webHidden/>
               </w:rPr>
-              <w:instrText xml:space="preserve"> PAGEREF _Toc489223649 \h </w:instrText>
+              <w:instrText xml:space="preserve"> PAGEREF _Toc489958021 \h </w:instrText>
             </w:r>
             <w:r>
               <w:rPr>
@@ -1761,7 +1765,7 @@
               <w:lang w:bidi="he-IL"/>
             </w:rPr>
           </w:pPr>
-          <w:hyperlink w:anchor="_Toc489223650" w:history="1">
+          <w:hyperlink w:anchor="_Toc489958022" w:history="1">
             <w:r>
               <w:rPr>
                 <w:rStyle w:val="Hyperlink"/>
@@ -1788,7 +1792,7 @@
                 <w:noProof/>
                 <w:webHidden/>
               </w:rPr>
-              <w:instrText xml:space="preserve"> PAGEREF _Toc489223650 \h </w:instrText>
+              <w:instrText xml:space="preserve"> PAGEREF _Toc489958022 \h </w:instrText>
             </w:r>
             <w:r>
               <w:rPr>
@@ -1831,7 +1835,7 @@
               <w:lang w:bidi="he-IL"/>
             </w:rPr>
           </w:pPr>
-          <w:hyperlink w:anchor="_Toc489223651" w:history="1">
+          <w:hyperlink w:anchor="_Toc489958023" w:history="1">
             <w:r>
               <w:rPr>
                 <w:rStyle w:val="Hyperlink"/>
@@ -1858,7 +1862,7 @@
                 <w:noProof/>
                 <w:webHidden/>
               </w:rPr>
-              <w:instrText xml:space="preserve"> PAGEREF _Toc489223651 \h </w:instrText>
+              <w:instrText xml:space="preserve"> PAGEREF _Toc489958023 \h </w:instrText>
             </w:r>
             <w:r>
               <w:rPr>
@@ -1901,7 +1905,7 @@
               <w:lang w:bidi="he-IL"/>
             </w:rPr>
           </w:pPr>
-          <w:hyperlink w:anchor="_Toc489223652" w:history="1">
+          <w:hyperlink w:anchor="_Toc489958024" w:history="1">
             <w:r>
               <w:rPr>
                 <w:rStyle w:val="Hyperlink"/>
@@ -1928,7 +1932,7 @@
                 <w:noProof/>
                 <w:webHidden/>
               </w:rPr>
-              <w:instrText xml:space="preserve"> PAGEREF _Toc489223652 \h </w:instrText>
+              <w:instrText xml:space="preserve"> PAGEREF _Toc489958024 \h </w:instrText>
             </w:r>
             <w:r>
               <w:rPr>
@@ -1971,7 +1975,7 @@
               <w:lang w:bidi="he-IL"/>
             </w:rPr>
           </w:pPr>
-          <w:hyperlink w:anchor="_Toc489223653" w:history="1">
+          <w:hyperlink w:anchor="_Toc489958025" w:history="1">
             <w:r>
               <w:rPr>
                 <w:rStyle w:val="Hyperlink"/>
@@ -1998,7 +2002,7 @@
                 <w:noProof/>
                 <w:webHidden/>
               </w:rPr>
-              <w:instrText xml:space="preserve"> PAGEREF _Toc489223653 \h </w:instrText>
+              <w:instrText xml:space="preserve"> PAGEREF _Toc489958025 \h </w:instrText>
             </w:r>
             <w:r>
               <w:rPr>
@@ -2041,7 +2045,7 @@
               <w:lang w:bidi="he-IL"/>
             </w:rPr>
           </w:pPr>
-          <w:hyperlink w:anchor="_Toc489223654" w:history="1">
+          <w:hyperlink w:anchor="_Toc489958026" w:history="1">
             <w:r>
               <w:rPr>
                 <w:rStyle w:val="Hyperlink"/>
@@ -2083,7 +2087,7 @@
                 <w:noProof/>
                 <w:webHidden/>
               </w:rPr>
-              <w:instrText xml:space="preserve"> PAGEREF _Toc489223654 \h </w:instrText>
+              <w:instrText xml:space="preserve"> PAGEREF _Toc489958026 \h </w:instrText>
             </w:r>
             <w:r>
               <w:rPr>
@@ -2126,13 +2130,13 @@
               <w:lang w:bidi="he-IL"/>
             </w:rPr>
           </w:pPr>
-          <w:hyperlink w:anchor="_Toc489223655" w:history="1">
+          <w:hyperlink w:anchor="_Toc489958027" w:history="1">
             <w:r>
               <w:rPr>
                 <w:rStyle w:val="Hyperlink"/>
                 <w:noProof/>
               </w:rPr>
-              <w:t>Preparing to Run</w:t>
+              <w:t>Working with Accumulators</w:t>
             </w:r>
             <w:r>
               <w:rPr>
@@ -2153,7 +2157,7 @@
                 <w:noProof/>
                 <w:webHidden/>
               </w:rPr>
-              <w:instrText xml:space="preserve"> PAGEREF _Toc489223655 \h </w:instrText>
+              <w:instrText xml:space="preserve"> PAGEREF _Toc489958027 \h </w:instrText>
             </w:r>
             <w:r>
               <w:rPr>
@@ -2196,13 +2200,13 @@
               <w:lang w:bidi="he-IL"/>
             </w:rPr>
           </w:pPr>
-          <w:hyperlink w:anchor="_Toc489223656" w:history="1">
+          <w:hyperlink w:anchor="_Toc489958028" w:history="1">
             <w:r>
               <w:rPr>
                 <w:rStyle w:val="Hyperlink"/>
                 <w:noProof/>
               </w:rPr>
-              <w:t>Dealing with Record Inheritance</w:t>
+              <w:t>SummaryStatistics</w:t>
             </w:r>
             <w:r>
               <w:rPr>
@@ -2223,217 +2227,7 @@
                 <w:noProof/>
                 <w:webHidden/>
               </w:rPr>
-              <w:instrText xml:space="preserve"> PAGEREF _Toc489223656 \h </w:instrText>
-            </w:r>
-            <w:r>
-              <w:rPr>
-                <w:noProof/>
-                <w:webHidden/>
-              </w:rPr>
-            </w:r>
-            <w:r>
-              <w:rPr>
-                <w:noProof/>
-                <w:webHidden/>
-              </w:rPr>
-              <w:fldChar w:fldCharType="separate"/>
-            </w:r>
-            <w:r>
-              <w:rPr>
-                <w:noProof/>
-                <w:webHidden/>
-              </w:rPr>
-              <w:t>34</w:t>
-            </w:r>
-            <w:r>
-              <w:rPr>
-                <w:noProof/>
-                <w:webHidden/>
-              </w:rPr>
-              <w:fldChar w:fldCharType="end"/>
-            </w:r>
-          </w:hyperlink>
-        </w:p>
-        <w:p>
-          <w:pPr>
-            <w:pStyle w:val="TOC2"/>
-            <w:tabs>
-              <w:tab w:val="right" w:leader="dot" w:pos="7622"/>
-            </w:tabs>
-            <w:rPr>
-              <w:rFonts w:asciiTheme="minorHAnsi" w:eastAsiaTheme="minorEastAsia" w:hAnsiTheme="minorHAnsi" w:cstheme="minorBidi"/>
-              <w:noProof/>
-              <w:lang w:bidi="he-IL"/>
-            </w:rPr>
-          </w:pPr>
-          <w:hyperlink w:anchor="_Toc489223657" w:history="1">
-            <w:r>
-              <w:rPr>
-                <w:rStyle w:val="Hyperlink"/>
-                <w:noProof/>
-              </w:rPr>
-              <w:t>Working with Threads</w:t>
-            </w:r>
-            <w:r>
-              <w:rPr>
-                <w:noProof/>
-                <w:webHidden/>
-              </w:rPr>
-              <w:tab/>
-            </w:r>
-            <w:r>
-              <w:rPr>
-                <w:noProof/>
-                <w:webHidden/>
-              </w:rPr>
-              <w:fldChar w:fldCharType="begin"/>
-            </w:r>
-            <w:r>
-              <w:rPr>
-                <w:noProof/>
-                <w:webHidden/>
-              </w:rPr>
-              <w:instrText xml:space="preserve"> PAGEREF _Toc489223657 \h </w:instrText>
-            </w:r>
-            <w:r>
-              <w:rPr>
-                <w:noProof/>
-                <w:webHidden/>
-              </w:rPr>
-            </w:r>
-            <w:r>
-              <w:rPr>
-                <w:noProof/>
-                <w:webHidden/>
-              </w:rPr>
-              <w:fldChar w:fldCharType="separate"/>
-            </w:r>
-            <w:r>
-              <w:rPr>
-                <w:noProof/>
-                <w:webHidden/>
-              </w:rPr>
-              <w:t>35</w:t>
-            </w:r>
-            <w:r>
-              <w:rPr>
-                <w:noProof/>
-                <w:webHidden/>
-              </w:rPr>
-              <w:fldChar w:fldCharType="end"/>
-            </w:r>
-          </w:hyperlink>
-        </w:p>
-        <w:p>
-          <w:pPr>
-            <w:pStyle w:val="TOC1"/>
-            <w:tabs>
-              <w:tab w:val="right" w:leader="dot" w:pos="7622"/>
-            </w:tabs>
-            <w:rPr>
-              <w:rFonts w:asciiTheme="minorHAnsi" w:eastAsiaTheme="minorEastAsia" w:hAnsiTheme="minorHAnsi" w:cstheme="minorBidi"/>
-              <w:noProof/>
-              <w:lang w:bidi="he-IL"/>
-            </w:rPr>
-          </w:pPr>
-          <w:hyperlink w:anchor="_Toc489223658" w:history="1">
-            <w:r>
-              <w:rPr>
-                <w:rStyle w:val="Hyperlink"/>
-                <w:noProof/>
-              </w:rPr>
-              <w:t>Building and Running MDS Programs</w:t>
-            </w:r>
-            <w:r>
-              <w:rPr>
-                <w:noProof/>
-                <w:webHidden/>
-              </w:rPr>
-              <w:tab/>
-            </w:r>
-            <w:r>
-              <w:rPr>
-                <w:noProof/>
-                <w:webHidden/>
-              </w:rPr>
-              <w:fldChar w:fldCharType="begin"/>
-            </w:r>
-            <w:r>
-              <w:rPr>
-                <w:noProof/>
-                <w:webHidden/>
-              </w:rPr>
-              <w:instrText xml:space="preserve"> PAGEREF _Toc489223658 \h </w:instrText>
-            </w:r>
-            <w:r>
-              <w:rPr>
-                <w:noProof/>
-                <w:webHidden/>
-              </w:rPr>
-            </w:r>
-            <w:r>
-              <w:rPr>
-                <w:noProof/>
-                <w:webHidden/>
-              </w:rPr>
-              <w:fldChar w:fldCharType="separate"/>
-            </w:r>
-            <w:r>
-              <w:rPr>
-                <w:noProof/>
-                <w:webHidden/>
-              </w:rPr>
-              <w:t>35</w:t>
-            </w:r>
-            <w:r>
-              <w:rPr>
-                <w:noProof/>
-                <w:webHidden/>
-              </w:rPr>
-              <w:fldChar w:fldCharType="end"/>
-            </w:r>
-          </w:hyperlink>
-        </w:p>
-        <w:p>
-          <w:pPr>
-            <w:pStyle w:val="TOC2"/>
-            <w:tabs>
-              <w:tab w:val="right" w:leader="dot" w:pos="7622"/>
-            </w:tabs>
-            <w:rPr>
-              <w:rFonts w:asciiTheme="minorHAnsi" w:eastAsiaTheme="minorEastAsia" w:hAnsiTheme="minorHAnsi" w:cstheme="minorBidi"/>
-              <w:noProof/>
-              <w:lang w:bidi="he-IL"/>
-            </w:rPr>
-          </w:pPr>
-          <w:hyperlink w:anchor="_Toc489223659" w:history="1">
-            <w:r>
-              <w:rPr>
-                <w:rStyle w:val="Hyperlink"/>
-                <w:noProof/>
-              </w:rPr>
-              <w:t>Building MDS programs</w:t>
-            </w:r>
-            <w:r>
-              <w:rPr>
-                <w:noProof/>
-                <w:webHidden/>
-              </w:rPr>
-              <w:tab/>
-            </w:r>
-            <w:r>
-              <w:rPr>
-                <w:noProof/>
-                <w:webHidden/>
-              </w:rPr>
-              <w:fldChar w:fldCharType="begin"/>
-            </w:r>
-            <w:r>
-              <w:rPr>
-                <w:noProof/>
-                <w:webHidden/>
-              </w:rPr>
-              <w:instrText xml:space="preserve"> PAGEREF _Toc489223659 \h </w:instrText>
+              <w:instrText xml:space="preserve"> PAGEREF _Toc489958028 \h </w:instrText>
             </w:r>
             <w:r>
               <w:rPr>
@@ -2476,13 +2270,13 @@
               <w:lang w:bidi="he-IL"/>
             </w:rPr>
           </w:pPr>
-          <w:hyperlink w:anchor="_Toc489223660" w:history="1">
+          <w:hyperlink w:anchor="_Toc489958029" w:history="1">
             <w:r>
               <w:rPr>
                 <w:rStyle w:val="Hyperlink"/>
                 <w:noProof/>
               </w:rPr>
-              <w:t>Creating the Managed Space</w:t>
+              <w:t>Preparing to Run</w:t>
             </w:r>
             <w:r>
               <w:rPr>
@@ -2503,7 +2297,7 @@
                 <w:noProof/>
                 <w:webHidden/>
               </w:rPr>
-              <w:instrText xml:space="preserve"> PAGEREF _Toc489223660 \h </w:instrText>
+              <w:instrText xml:space="preserve"> PAGEREF _Toc489958029 \h </w:instrText>
             </w:r>
             <w:r>
               <w:rPr>
@@ -2546,13 +2340,13 @@
               <w:lang w:bidi="he-IL"/>
             </w:rPr>
           </w:pPr>
-          <w:hyperlink w:anchor="_Toc489223661" w:history="1">
+          <w:hyperlink w:anchor="_Toc489958030" w:history="1">
             <w:r>
               <w:rPr>
                 <w:rStyle w:val="Hyperlink"/>
                 <w:noProof/>
               </w:rPr>
-              <w:t>Specifying the Heap Files</w:t>
+              <w:t>Dealing with Record Inheritance</w:t>
             </w:r>
             <w:r>
               <w:rPr>
@@ -2573,7 +2367,77 @@
                 <w:noProof/>
                 <w:webHidden/>
               </w:rPr>
-              <w:instrText xml:space="preserve"> PAGEREF _Toc489223661 \h </w:instrText>
+              <w:instrText xml:space="preserve"> PAGEREF _Toc489958030 \h </w:instrText>
+            </w:r>
+            <w:r>
+              <w:rPr>
+                <w:noProof/>
+                <w:webHidden/>
+              </w:rPr>
+            </w:r>
+            <w:r>
+              <w:rPr>
+                <w:noProof/>
+                <w:webHidden/>
+              </w:rPr>
+              <w:fldChar w:fldCharType="separate"/>
+            </w:r>
+            <w:r>
+              <w:rPr>
+                <w:noProof/>
+                <w:webHidden/>
+              </w:rPr>
+              <w:t>36</w:t>
+            </w:r>
+            <w:r>
+              <w:rPr>
+                <w:noProof/>
+                <w:webHidden/>
+              </w:rPr>
+              <w:fldChar w:fldCharType="end"/>
+            </w:r>
+          </w:hyperlink>
+        </w:p>
+        <w:p>
+          <w:pPr>
+            <w:pStyle w:val="TOC2"/>
+            <w:tabs>
+              <w:tab w:val="right" w:leader="dot" w:pos="7622"/>
+            </w:tabs>
+            <w:rPr>
+              <w:rFonts w:asciiTheme="minorHAnsi" w:eastAsiaTheme="minorEastAsia" w:hAnsiTheme="minorHAnsi" w:cstheme="minorBidi"/>
+              <w:noProof/>
+              <w:lang w:bidi="he-IL"/>
+            </w:rPr>
+          </w:pPr>
+          <w:hyperlink w:anchor="_Toc489958031" w:history="1">
+            <w:r>
+              <w:rPr>
+                <w:rStyle w:val="Hyperlink"/>
+                <w:noProof/>
+              </w:rPr>
+              <w:t>Working with Threads</w:t>
+            </w:r>
+            <w:r>
+              <w:rPr>
+                <w:noProof/>
+                <w:webHidden/>
+              </w:rPr>
+              <w:tab/>
+            </w:r>
+            <w:r>
+              <w:rPr>
+                <w:noProof/>
+                <w:webHidden/>
+              </w:rPr>
+              <w:fldChar w:fldCharType="begin"/>
+            </w:r>
+            <w:r>
+              <w:rPr>
+                <w:noProof/>
+                <w:webHidden/>
+              </w:rPr>
+              <w:instrText xml:space="preserve"> PAGEREF _Toc489958031 \h </w:instrText>
             </w:r>
             <w:r>
               <w:rPr>
@@ -2606,6 +2470,76 @@
         </w:p>
         <w:p>
           <w:pPr>
+            <w:pStyle w:val="TOC1"/>
+            <w:tabs>
+              <w:tab w:val="right" w:leader="dot" w:pos="7622"/>
+            </w:tabs>
+            <w:rPr>
+              <w:rFonts w:asciiTheme="minorHAnsi" w:eastAsiaTheme="minorEastAsia" w:hAnsiTheme="minorHAnsi" w:cstheme="minorBidi"/>
+              <w:noProof/>
+              <w:lang w:bidi="he-IL"/>
+            </w:rPr>
+          </w:pPr>
+          <w:hyperlink w:anchor="_Toc489958032" w:history="1">
+            <w:r>
+              <w:rPr>
+                <w:rStyle w:val="Hyperlink"/>
+                <w:noProof/>
+              </w:rPr>
+              <w:t>Building and Running MDS Programs</w:t>
+            </w:r>
+            <w:r>
+              <w:rPr>
+                <w:noProof/>
+                <w:webHidden/>
+              </w:rPr>
+              <w:tab/>
+            </w:r>
+            <w:r>
+              <w:rPr>
+                <w:noProof/>
+                <w:webHidden/>
+              </w:rPr>
+              <w:fldChar w:fldCharType="begin"/>
+            </w:r>
+            <w:r>
+              <w:rPr>
+                <w:noProof/>
+                <w:webHidden/>
+              </w:rPr>
+              <w:instrText xml:space="preserve"> PAGEREF _Toc489958032 \h </w:instrText>
+            </w:r>
+            <w:r>
+              <w:rPr>
+                <w:noProof/>
+                <w:webHidden/>
+              </w:rPr>
+            </w:r>
+            <w:r>
+              <w:rPr>
+                <w:noProof/>
+                <w:webHidden/>
+              </w:rPr>
+              <w:fldChar w:fldCharType="separate"/>
+            </w:r>
+            <w:r>
+              <w:rPr>
+                <w:noProof/>
+                <w:webHidden/>
+              </w:rPr>
+              <w:t>38</w:t>
+            </w:r>
+            <w:r>
+              <w:rPr>
+                <w:noProof/>
+                <w:webHidden/>
+              </w:rPr>
+              <w:fldChar w:fldCharType="end"/>
+            </w:r>
+          </w:hyperlink>
+        </w:p>
+        <w:p>
+          <w:pPr>
             <w:pStyle w:val="TOC2"/>
             <w:tabs>
               <w:tab w:val="right" w:leader="dot" w:pos="7622"/>
@@ -2616,7 +2550,217 @@
               <w:lang w:bidi="he-IL"/>
             </w:rPr>
           </w:pPr>
-          <w:hyperlink w:anchor="_Toc489223662" w:history="1">
+          <w:hyperlink w:anchor="_Toc489958033" w:history="1">
+            <w:r>
+              <w:rPr>
+                <w:rStyle w:val="Hyperlink"/>
+                <w:noProof/>
+              </w:rPr>
+              <w:t>Building MDS programs</w:t>
+            </w:r>
+            <w:r>
+              <w:rPr>
+                <w:noProof/>
+                <w:webHidden/>
+              </w:rPr>
+              <w:tab/>
+            </w:r>
+            <w:r>
+              <w:rPr>
+                <w:noProof/>
+                <w:webHidden/>
+              </w:rPr>
+              <w:fldChar w:fldCharType="begin"/>
+            </w:r>
+            <w:r>
+              <w:rPr>
+                <w:noProof/>
+                <w:webHidden/>
+              </w:rPr>
+              <w:instrText xml:space="preserve"> PAGEREF _Toc489958033 \h </w:instrText>
+            </w:r>
+            <w:r>
+              <w:rPr>
+                <w:noProof/>
+                <w:webHidden/>
+              </w:rPr>
+            </w:r>
+            <w:r>
+              <w:rPr>
+                <w:noProof/>
+                <w:webHidden/>
+              </w:rPr>
+              <w:fldChar w:fldCharType="separate"/>
+            </w:r>
+            <w:r>
+              <w:rPr>
+                <w:noProof/>
+                <w:webHidden/>
+              </w:rPr>
+              <w:t>38</w:t>
+            </w:r>
+            <w:r>
+              <w:rPr>
+                <w:noProof/>
+                <w:webHidden/>
+              </w:rPr>
+              <w:fldChar w:fldCharType="end"/>
+            </w:r>
+          </w:hyperlink>
+        </w:p>
+        <w:p>
+          <w:pPr>
+            <w:pStyle w:val="TOC2"/>
+            <w:tabs>
+              <w:tab w:val="right" w:leader="dot" w:pos="7622"/>
+            </w:tabs>
+            <w:rPr>
+              <w:rFonts w:asciiTheme="minorHAnsi" w:eastAsiaTheme="minorEastAsia" w:hAnsiTheme="minorHAnsi" w:cstheme="minorBidi"/>
+              <w:noProof/>
+              <w:lang w:bidi="he-IL"/>
+            </w:rPr>
+          </w:pPr>
+          <w:hyperlink w:anchor="_Toc489958034" w:history="1">
+            <w:r>
+              <w:rPr>
+                <w:rStyle w:val="Hyperlink"/>
+                <w:noProof/>
+              </w:rPr>
+              <w:t>Creating the Managed Space</w:t>
+            </w:r>
+            <w:r>
+              <w:rPr>
+                <w:noProof/>
+                <w:webHidden/>
+              </w:rPr>
+              <w:tab/>
+            </w:r>
+            <w:r>
+              <w:rPr>
+                <w:noProof/>
+                <w:webHidden/>
+              </w:rPr>
+              <w:fldChar w:fldCharType="begin"/>
+            </w:r>
+            <w:r>
+              <w:rPr>
+                <w:noProof/>
+                <w:webHidden/>
+              </w:rPr>
+              <w:instrText xml:space="preserve"> PAGEREF _Toc489958034 \h </w:instrText>
+            </w:r>
+            <w:r>
+              <w:rPr>
+                <w:noProof/>
+                <w:webHidden/>
+              </w:rPr>
+            </w:r>
+            <w:r>
+              <w:rPr>
+                <w:noProof/>
+                <w:webHidden/>
+              </w:rPr>
+              <w:fldChar w:fldCharType="separate"/>
+            </w:r>
+            <w:r>
+              <w:rPr>
+                <w:noProof/>
+                <w:webHidden/>
+              </w:rPr>
+              <w:t>38</w:t>
+            </w:r>
+            <w:r>
+              <w:rPr>
+                <w:noProof/>
+                <w:webHidden/>
+              </w:rPr>
+              <w:fldChar w:fldCharType="end"/>
+            </w:r>
+          </w:hyperlink>
+        </w:p>
+        <w:p>
+          <w:pPr>
+            <w:pStyle w:val="TOC2"/>
+            <w:tabs>
+              <w:tab w:val="right" w:leader="dot" w:pos="7622"/>
+            </w:tabs>
+            <w:rPr>
+              <w:rFonts w:asciiTheme="minorHAnsi" w:eastAsiaTheme="minorEastAsia" w:hAnsiTheme="minorHAnsi" w:cstheme="minorBidi"/>
+              <w:noProof/>
+              <w:lang w:bidi="he-IL"/>
+            </w:rPr>
+          </w:pPr>
+          <w:hyperlink w:anchor="_Toc489958035" w:history="1">
+            <w:r>
+              <w:rPr>
+                <w:rStyle w:val="Hyperlink"/>
+                <w:noProof/>
+              </w:rPr>
+              <w:t>Specifying the Heap Files</w:t>
+            </w:r>
+            <w:r>
+              <w:rPr>
+                <w:noProof/>
+                <w:webHidden/>
+              </w:rPr>
+              <w:tab/>
+            </w:r>
+            <w:r>
+              <w:rPr>
+                <w:noProof/>
+                <w:webHidden/>
+              </w:rPr>
+              <w:fldChar w:fldCharType="begin"/>
+            </w:r>
+            <w:r>
+              <w:rPr>
+                <w:noProof/>
+                <w:webHidden/>
+              </w:rPr>
+              <w:instrText xml:space="preserve"> PAGEREF _Toc489958035 \h </w:instrText>
+            </w:r>
+            <w:r>
+              <w:rPr>
+                <w:noProof/>
+                <w:webHidden/>
+              </w:rPr>
+            </w:r>
+            <w:r>
+              <w:rPr>
+                <w:noProof/>
+                <w:webHidden/>
+              </w:rPr>
+              <w:fldChar w:fldCharType="separate"/>
+            </w:r>
+            <w:r>
+              <w:rPr>
+                <w:noProof/>
+                <w:webHidden/>
+              </w:rPr>
+              <w:t>39</w:t>
+            </w:r>
+            <w:r>
+              <w:rPr>
+                <w:noProof/>
+                <w:webHidden/>
+              </w:rPr>
+              <w:fldChar w:fldCharType="end"/>
+            </w:r>
+          </w:hyperlink>
+        </w:p>
+        <w:p>
+          <w:pPr>
+            <w:pStyle w:val="TOC2"/>
+            <w:tabs>
+              <w:tab w:val="right" w:leader="dot" w:pos="7622"/>
+            </w:tabs>
+            <w:rPr>
+              <w:rFonts w:asciiTheme="minorHAnsi" w:eastAsiaTheme="minorEastAsia" w:hAnsiTheme="minorHAnsi" w:cstheme="minorBidi"/>
+              <w:noProof/>
+              <w:lang w:bidi="he-IL"/>
+            </w:rPr>
+          </w:pPr>
+          <w:hyperlink w:anchor="_Toc489958036" w:history="1">
             <w:r>
               <w:rPr>
                 <w:rStyle w:val="Hyperlink"/>
@@ -2643,7 +2787,7 @@
                 <w:noProof/>
                 <w:webHidden/>
               </w:rPr>
-              <w:instrText xml:space="preserve"> PAGEREF _Toc489223662 \h </w:instrText>
+              <w:instrText xml:space="preserve"> PAGEREF _Toc489958036 \h </w:instrText>
             </w:r>
             <w:r>
               <w:rPr>
@@ -2663,7 +2807,7 @@
                 <w:noProof/>
                 <w:webHidden/>
               </w:rPr>
-              <w:t>37</w:t>
+              <w:t>39</w:t>
             </w:r>
             <w:r>
               <w:rPr>
@@ -2691,11 +2835,11 @@
         <w:pStyle w:val="Section"/>
         <w:framePr w:wrap="around"/>
       </w:pPr>
-      <w:bookmarkStart w:id="0" w:name="_Toc489223628"/>
+      <w:bookmarkStart w:id="1" w:name="_Toc489958000"/>
       <w:r>
         <w:t>A Simple MDS Example</w:t>
       </w:r>
-      <w:bookmarkEnd w:id="0"/>
+      <w:bookmarkEnd w:id="1"/>
     </w:p>
     <w:p>
       <w:r>
@@ -2713,11 +2857,11 @@
         <w:pStyle w:val="MarginNote"/>
         <w:framePr w:wrap="around"/>
       </w:pPr>
-      <w:bookmarkStart w:id="1" w:name="_Toc489223629"/>
+      <w:bookmarkStart w:id="2" w:name="_Toc489958001"/>
       <w:r>
         <w:t>The Scenario</w:t>
       </w:r>
-      <w:bookmarkEnd w:id="1"/>
+      <w:bookmarkEnd w:id="2"/>
     </w:p>
     <w:p>
       <w:r>
@@ -2786,17 +2930,15 @@
         </w:numPr>
       </w:pPr>
       <w:r>
-        <w:t xml:space="preserve">A sale has been made.  You are given a list of line items, each containing a product SKU, a quantity, and a unit price.  You must confirm that there is sufficient stock for each and that the price for each is correct.  If it is, you must </w:t>
-      </w:r>
-      <w:bookmarkStart w:id="2" w:name="_GoBack"/>
-      <w:r>
-        <w:t xml:space="preserve">adjust the stock on hand and revenue for each. </w:t>
-      </w:r>
-    </w:p>
-    <w:bookmarkEnd w:id="2"/>
-    <w:p>
+        <w:t xml:space="preserve">A sale has been made.  You are given a list of line items, each containing a product SKU, a quantity, and a unit price.  You must confirm that there is </w:t>
+      </w:r>
       <w:r>
         <w:lastRenderedPageBreak/>
+        <w:t xml:space="preserve">sufficient stock for each and that the price for each is correct.  If it is, you must adjust the stock on hand and revenue for each. </w:t>
+      </w:r>
+    </w:p>
+    <w:p>
+      <w:r>
         <w:t xml:space="preserve">These are all examples of transactional processing and should be done atomically.  From time to time, you will also get requests to provide various reports that may require walking over all of the products and may take non-trivial time.  It is important that the report be </w:t>
       </w:r>
       <w:r>
@@ -2818,7 +2960,7 @@
         <w:pStyle w:val="MarginNote"/>
         <w:framePr w:wrap="around"/>
       </w:pPr>
-      <w:bookmarkStart w:id="3" w:name="_Toc489223630"/>
+      <w:bookmarkStart w:id="3" w:name="_Toc489958002"/>
       <w:r>
         <w:t>Doing it Without MDS</w:t>
       </w:r>
@@ -3616,6 +3758,7 @@
         <w:pStyle w:val="Code"/>
       </w:pPr>
       <w:r>
+        <w:lastRenderedPageBreak/>
         <w:tab/>
       </w:r>
       <w:r>
@@ -3708,7 +3851,6 @@
         <w:rPr>
           <w:rStyle w:val="Keyword"/>
         </w:rPr>
-        <w:lastRenderedPageBreak/>
         <w:tab/>
       </w:r>
       <w:r>
@@ -5086,7 +5228,7 @@
         <w:pStyle w:val="MarginNote"/>
         <w:framePr w:wrap="around"/>
       </w:pPr>
-      <w:bookmarkStart w:id="4" w:name="_Toc489223631"/>
+      <w:bookmarkStart w:id="4" w:name="_Toc489958003"/>
       <w:r>
         <w:t>Dealing with Persistence</w:t>
       </w:r>
@@ -5100,293 +5242,289 @@
         <w:t>local</w:t>
       </w:r>
       <w:r>
-        <w:t xml:space="preserve"> heap of our process.  If the power goes out or if the process crashes, </w:t>
+        <w:t xml:space="preserve"> heap of our process.  If the power goes out or if the process crashes, it all goes away.  To avoid this, we need to make sure that the data is stored somewhere persistent, which typically means either a file system or a database.</w:t>
+      </w:r>
+    </w:p>
+    <w:p>
+      <w:r>
+        <w:t>If we opt for using files, we’ll need a representation for our products that can be read from and written to disk.  A straightforward approach is to use a comma-separated values (CSV) file, where each line in the file represents one product and contains</w:t>
+      </w:r>
+      <w:r>
+        <w:t xml:space="preserve"> (a string representation of) the product’s associated data, separated by commas.  Establishing the inventory becomes something like</w:t>
+      </w:r>
+    </w:p>
+    <w:p>
+      <w:pPr>
+        <w:pStyle w:val="Code"/>
+      </w:pPr>
+      <w:r>
+        <w:rPr>
+          <w:rStyle w:val="Type"/>
+        </w:rPr>
+        <w:t>ifstream</w:t>
+      </w:r>
+      <w:r>
+        <w:t xml:space="preserve"> in{ csv_file_path };</w:t>
+      </w:r>
+    </w:p>
+    <w:p>
+      <w:pPr>
+        <w:pStyle w:val="Code"/>
+      </w:pPr>
+      <w:r>
+        <w:rPr>
+          <w:rStyle w:val="Type"/>
+        </w:rPr>
+        <w:t>string</w:t>
+      </w:r>
+      <w:r>
+        <w:t xml:space="preserve"> line;</w:t>
+      </w:r>
+    </w:p>
+    <w:p>
+      <w:pPr>
+        <w:pStyle w:val="Code"/>
+      </w:pPr>
+      <w:r>
+        <w:rPr>
+          <w:rStyle w:val="Keyword"/>
+        </w:rPr>
+        <w:t>using</w:t>
+      </w:r>
+      <w:r>
+        <w:t xml:space="preserve"> </w:t>
+      </w:r>
+      <w:r>
+        <w:rPr>
+          <w:rStyle w:val="Type"/>
+        </w:rPr>
+        <w:t>tokeniter</w:t>
+      </w:r>
+      <w:r>
+        <w:t xml:space="preserve"> = regex_token_itrator&lt;</w:t>
+      </w:r>
+      <w:r>
+        <w:rPr>
+          <w:rStyle w:val="Type"/>
+        </w:rPr>
+        <w:t>string::iterator</w:t>
+      </w:r>
+      <w:r>
+        <w:t>&gt;;</w:t>
+      </w:r>
+    </w:p>
+    <w:p>
+      <w:pPr>
+        <w:pStyle w:val="Code"/>
+      </w:pPr>
+      <w:r>
+        <w:rPr>
+          <w:rStyle w:val="Keyword"/>
+        </w:rPr>
+        <w:t>while</w:t>
+      </w:r>
+      <w:r>
+        <w:t xml:space="preserve"> (getline(in, line) {</w:t>
+      </w:r>
+    </w:p>
+    <w:p>
+      <w:pPr>
+        <w:pStyle w:val="Code"/>
+      </w:pPr>
+      <w:r>
+        <w:rPr>
+          <w:rStyle w:val="Keyword"/>
+        </w:rPr>
+        <w:tab/>
+      </w:r>
+      <w:r>
+        <w:rPr>
+          <w:rStyle w:val="Type"/>
+        </w:rPr>
+        <w:t>vector&lt;string&gt;</w:t>
+      </w:r>
+      <w:r>
+        <w:t xml:space="preserve"> fields{ </w:t>
+      </w:r>
+      <w:r>
+        <w:rPr>
+          <w:rStyle w:val="Type"/>
+        </w:rPr>
+        <w:t>tokeniter</w:t>
+      </w:r>
+      <w:r>
+        <w:t>{line.begin(), line.end(), comma_re, -1} };</w:t>
+      </w:r>
+    </w:p>
+    <w:p>
+      <w:pPr>
+        <w:pStyle w:val="Code"/>
+      </w:pPr>
+      <w:r>
+        <w:rPr>
+          <w:rStyle w:val="Type"/>
+        </w:rPr>
+        <w:tab/>
+        <w:t>string</w:t>
+      </w:r>
+      <w:r>
+        <w:t xml:space="preserve"> sku = fields[0];</w:t>
+      </w:r>
+    </w:p>
+    <w:p>
+      <w:pPr>
+        <w:pStyle w:val="Code"/>
+      </w:pPr>
+      <w:r>
+        <w:rPr>
+          <w:rStyle w:val="Type"/>
+        </w:rPr>
+        <w:tab/>
+      </w:r>
+      <w:r>
+        <w:rPr>
+          <w:rStyle w:val="Keyword"/>
+        </w:rPr>
+        <w:t>unsigned</w:t>
+      </w:r>
+      <w:r>
+        <w:t xml:space="preserve"> n_in_stock = stoul(fields[1]);</w:t>
+      </w:r>
+    </w:p>
+    <w:p>
+      <w:pPr>
+        <w:pStyle w:val="Code"/>
+      </w:pPr>
+      <w:r>
+        <w:rPr>
+          <w:rStyle w:val="Keyword"/>
+        </w:rPr>
+        <w:tab/>
+        <w:t xml:space="preserve">unsigned </w:t>
+      </w:r>
+      <w:r>
+        <w:t>n_sold = stoul(fields[2]);</w:t>
+      </w:r>
+    </w:p>
+    <w:p>
+      <w:pPr>
+        <w:pStyle w:val="Code"/>
+      </w:pPr>
+      <w:r>
+        <w:rPr>
+          <w:rStyle w:val="Keyword"/>
+        </w:rPr>
+        <w:tab/>
+        <w:t xml:space="preserve">float </w:t>
+      </w:r>
+      <w:r>
+        <w:t>price = stof(fields[3]);</w:t>
+      </w:r>
+    </w:p>
+    <w:p>
+      <w:pPr>
+        <w:pStyle w:val="Code"/>
+      </w:pPr>
+      <w:r>
+        <w:rPr>
+          <w:rStyle w:val="Keyword"/>
+        </w:rPr>
+        <w:tab/>
+        <w:t xml:space="preserve">float </w:t>
+      </w:r>
+      <w:r>
+        <w:t>revenue = stof(fields[4]);</w:t>
+      </w:r>
+    </w:p>
+    <w:p>
+      <w:pPr>
+        <w:pStyle w:val="Code"/>
+      </w:pPr>
+      <w:r>
+        <w:rPr>
+          <w:rStyle w:val="Keyword"/>
+        </w:rPr>
+        <w:tab/>
+      </w:r>
+      <w:r>
+        <w:rPr>
+          <w:rStyle w:val="Type"/>
+        </w:rPr>
+        <w:t>Product *</w:t>
+      </w:r>
+      <w:r>
+        <w:t xml:space="preserve">p = new </w:t>
+      </w:r>
+      <w:r>
+        <w:rPr>
+          <w:rStyle w:val="Type"/>
+        </w:rPr>
+        <w:t>Product</w:t>
+      </w:r>
+      <w:r>
+        <w:t>{ sku, price, n_in_stock };</w:t>
+      </w:r>
+    </w:p>
+    <w:p>
+      <w:pPr>
+        <w:pStyle w:val="Code"/>
+      </w:pPr>
+      <w:r>
+        <w:rPr>
+          <w:rStyle w:val="Type"/>
+        </w:rPr>
+        <w:tab/>
+      </w:r>
+      <w:r>
+        <w:t>p-&gt;n_sold = n_sold;</w:t>
+      </w:r>
+    </w:p>
+    <w:p>
+      <w:pPr>
+        <w:pStyle w:val="Code"/>
+      </w:pPr>
+      <w:r>
+        <w:tab/>
+        <w:t>p-&gt;revenue = revenue;</w:t>
+      </w:r>
+    </w:p>
+    <w:p>
+      <w:pPr>
+        <w:pStyle w:val="Code"/>
+      </w:pPr>
+      <w:r>
+        <w:t>}</w:t>
+      </w:r>
+    </w:p>
+    <w:p>
+      <w:pPr>
+        <w:pStyle w:val="Continuation"/>
+      </w:pPr>
+      <w:r>
+        <w:t>Except that we should probably add error checking just in case there’s an I/O problem or one of the lines has the wrong number of fields or one of the fields doesn’t parse as a number or the same SKU is in there twice or ...  And we’d better be sure that the fields we refer to are in the same order that they were when they were written.  There’s a lot that can go wrong, and we have to be prepared for any of it.</w:t>
+      </w:r>
+    </w:p>
+    <w:p>
+      <w:r>
+        <w:t>In addition to reading the file, we have to write it, to make sure that it’s there to be read next time.  We could do this during each action (making sure that we are certain that the new file has been safely written before we acknowledge that the action has been performed.  But this is very expensive.  So what we’ll probably do is write the file out relatively infrequently and for each action, we’ll append to a “journal file”, which just describes the actions performed.  This is more efficient (but still costly, as we have to be sure that the journal entry has made it to disk before acknowledging each action), but it means that when we read the initial state, we have to not only read the CSV file, but also the journal, and we have to replay all of the journal entries that were written since the CSV file was written, taking care that we don’t perform any externally-visible side effects (like journaling!) as we do so</w:t>
+      </w:r>
+      <w:r>
+        <w:t>.  And with either solution, we have to be aware that writing any of these files can fail at any point, so we have to be prepared to recover from half-written files or journal entries.</w:t>
+      </w:r>
+    </w:p>
+    <w:p>
+      <w:r>
+        <w:t xml:space="preserve">The alternative is to use a database.  This has advantages—persistence is now somebody else’s problem—but it also has drawbacks.  Using a database typically means writing code to talk to it in a completely different language (SQL) which is very different from </w:t>
       </w:r>
       <w:r>
         <w:lastRenderedPageBreak/>
-        <w:t>it all goes away.  To avoid this, we need to make sure that the data is stored somewhere persistent, which typically means either a file system or a database.</w:t>
-      </w:r>
-    </w:p>
-    <w:p>
-      <w:r>
-        <w:t>If we opt for using files, we’ll need a representation for our products that can be read from and written to disk.  A straightforward approach is to use a comma-separated values (CSV) file, where each line in the file represents one product and contains</w:t>
-      </w:r>
-      <w:r>
-        <w:t xml:space="preserve"> (a string representation of) the product’s associated data, separated by commas.  Establishing the inventory becomes something like</w:t>
-      </w:r>
-    </w:p>
-    <w:p>
-      <w:pPr>
-        <w:pStyle w:val="Code"/>
-      </w:pPr>
-      <w:r>
-        <w:rPr>
-          <w:rStyle w:val="Type"/>
-        </w:rPr>
-        <w:t>ifstream</w:t>
-      </w:r>
-      <w:r>
-        <w:t xml:space="preserve"> in{ csv_file_path };</w:t>
-      </w:r>
-    </w:p>
-    <w:p>
-      <w:pPr>
-        <w:pStyle w:val="Code"/>
-      </w:pPr>
-      <w:r>
-        <w:rPr>
-          <w:rStyle w:val="Type"/>
-        </w:rPr>
-        <w:t>string</w:t>
-      </w:r>
-      <w:r>
-        <w:t xml:space="preserve"> line;</w:t>
-      </w:r>
-    </w:p>
-    <w:p>
-      <w:pPr>
-        <w:pStyle w:val="Code"/>
-      </w:pPr>
-      <w:r>
-        <w:rPr>
-          <w:rStyle w:val="Keyword"/>
-        </w:rPr>
-        <w:t>using</w:t>
-      </w:r>
-      <w:r>
-        <w:t xml:space="preserve"> </w:t>
-      </w:r>
-      <w:r>
-        <w:rPr>
-          <w:rStyle w:val="Type"/>
-        </w:rPr>
-        <w:t>tokeniter</w:t>
-      </w:r>
-      <w:r>
-        <w:t xml:space="preserve"> = regex_token_itrator&lt;</w:t>
-      </w:r>
-      <w:r>
-        <w:rPr>
-          <w:rStyle w:val="Type"/>
-        </w:rPr>
-        <w:t>string::iterator</w:t>
-      </w:r>
-      <w:r>
-        <w:t>&gt;;</w:t>
-      </w:r>
-    </w:p>
-    <w:p>
-      <w:pPr>
-        <w:pStyle w:val="Code"/>
-      </w:pPr>
-      <w:r>
-        <w:rPr>
-          <w:rStyle w:val="Keyword"/>
-        </w:rPr>
-        <w:t>while</w:t>
-      </w:r>
-      <w:r>
-        <w:t xml:space="preserve"> (getline(in, line) {</w:t>
-      </w:r>
-    </w:p>
-    <w:p>
-      <w:pPr>
-        <w:pStyle w:val="Code"/>
-      </w:pPr>
-      <w:r>
-        <w:rPr>
-          <w:rStyle w:val="Keyword"/>
-        </w:rPr>
-        <w:tab/>
-      </w:r>
-      <w:r>
-        <w:rPr>
-          <w:rStyle w:val="Type"/>
-        </w:rPr>
-        <w:t>vector&lt;string&gt;</w:t>
-      </w:r>
-      <w:r>
-        <w:t xml:space="preserve"> fields{ </w:t>
-      </w:r>
-      <w:r>
-        <w:rPr>
-          <w:rStyle w:val="Type"/>
-        </w:rPr>
-        <w:t>tokeniter</w:t>
-      </w:r>
-      <w:r>
-        <w:t>{line.begin(), line.end(), comma_re, -1} };</w:t>
-      </w:r>
-    </w:p>
-    <w:p>
-      <w:pPr>
-        <w:pStyle w:val="Code"/>
-      </w:pPr>
-      <w:r>
-        <w:rPr>
-          <w:rStyle w:val="Type"/>
-        </w:rPr>
-        <w:tab/>
-        <w:t>string</w:t>
-      </w:r>
-      <w:r>
-        <w:t xml:space="preserve"> sku = fields[0];</w:t>
-      </w:r>
-    </w:p>
-    <w:p>
-      <w:pPr>
-        <w:pStyle w:val="Code"/>
-      </w:pPr>
-      <w:r>
-        <w:rPr>
-          <w:rStyle w:val="Type"/>
-        </w:rPr>
-        <w:tab/>
-      </w:r>
-      <w:r>
-        <w:rPr>
-          <w:rStyle w:val="Keyword"/>
-        </w:rPr>
-        <w:t>unsigned</w:t>
-      </w:r>
-      <w:r>
-        <w:t xml:space="preserve"> n_in_stock = stoul(fields[1]);</w:t>
-      </w:r>
-    </w:p>
-    <w:p>
-      <w:pPr>
-        <w:pStyle w:val="Code"/>
-      </w:pPr>
-      <w:r>
-        <w:rPr>
-          <w:rStyle w:val="Keyword"/>
-        </w:rPr>
-        <w:tab/>
-        <w:t xml:space="preserve">unsigned </w:t>
-      </w:r>
-      <w:r>
-        <w:t>n_sold = stoul(fields[2]);</w:t>
-      </w:r>
-    </w:p>
-    <w:p>
-      <w:pPr>
-        <w:pStyle w:val="Code"/>
-      </w:pPr>
-      <w:r>
-        <w:rPr>
-          <w:rStyle w:val="Keyword"/>
-        </w:rPr>
-        <w:tab/>
-        <w:t xml:space="preserve">float </w:t>
-      </w:r>
-      <w:r>
-        <w:t>price = stof(fields[3]);</w:t>
-      </w:r>
-    </w:p>
-    <w:p>
-      <w:pPr>
-        <w:pStyle w:val="Code"/>
-      </w:pPr>
-      <w:r>
-        <w:rPr>
-          <w:rStyle w:val="Keyword"/>
-        </w:rPr>
-        <w:tab/>
-        <w:t xml:space="preserve">float </w:t>
-      </w:r>
-      <w:r>
-        <w:t>revenue = stof(fields[4]);</w:t>
-      </w:r>
-    </w:p>
-    <w:p>
-      <w:pPr>
-        <w:pStyle w:val="Code"/>
-      </w:pPr>
-      <w:r>
-        <w:rPr>
-          <w:rStyle w:val="Keyword"/>
-        </w:rPr>
-        <w:tab/>
-      </w:r>
-      <w:r>
-        <w:rPr>
-          <w:rStyle w:val="Type"/>
-        </w:rPr>
-        <w:t>Product *</w:t>
-      </w:r>
-      <w:r>
-        <w:t xml:space="preserve">p = new </w:t>
-      </w:r>
-      <w:r>
-        <w:rPr>
-          <w:rStyle w:val="Type"/>
-        </w:rPr>
-        <w:t>Product</w:t>
-      </w:r>
-      <w:r>
-        <w:t>{ sku, price, n_in_stock };</w:t>
-      </w:r>
-    </w:p>
-    <w:p>
-      <w:pPr>
-        <w:pStyle w:val="Code"/>
-      </w:pPr>
-      <w:r>
-        <w:rPr>
-          <w:rStyle w:val="Type"/>
-        </w:rPr>
-        <w:tab/>
-      </w:r>
-      <w:r>
-        <w:t>p-&gt;n_sold = n_sold;</w:t>
-      </w:r>
-    </w:p>
-    <w:p>
-      <w:pPr>
-        <w:pStyle w:val="Code"/>
-      </w:pPr>
-      <w:r>
-        <w:tab/>
-        <w:t>p-&gt;revenue = revenue;</w:t>
-      </w:r>
-    </w:p>
-    <w:p>
-      <w:pPr>
-        <w:pStyle w:val="Code"/>
-      </w:pPr>
-      <w:r>
-        <w:t>}</w:t>
-      </w:r>
-    </w:p>
-    <w:p>
-      <w:pPr>
-        <w:pStyle w:val="Continuation"/>
-      </w:pPr>
-      <w:r>
-        <w:t>Except that we should probably add error checking just in case there’s an I/O problem or one of the lines has the wrong number of fields or one of the fields doesn’t parse as a number or the same SKU is in there twice or ...  And we’d better be sure that the fields we refer to are in the same order that they were when they were written.  There’s a lot that can go wrong, and we have to be prepared for any of it.</w:t>
-      </w:r>
-    </w:p>
-    <w:p>
-      <w:r>
-        <w:t>In addition to reading the file, we have to write it, to make sure that it’s there to be read next time.  We could do this during each action (making sure that we are certain that the new file has been safely written before we acknowledge that the action has been performed.  But this is very expensive.  So what we’ll probably do is write the file out relatively infrequently and for each action, we’ll append to a “journal file”, which just describes the actions performed.  This is more efficient (but still costly, as we have to be sure that the journal entry has made it to disk before acknowledging each action), but it means that when we read the initial state, we have to not only read the CSV file, but also the journal, and we have to replay all of the journal entries that were written since the CSV file was written, taking care that we don’t perform any externally-visible side effects (like journaling!) as we do so</w:t>
-      </w:r>
-      <w:r>
-        <w:t>.  And with either solution, we have to be aware that writing any of these files can fail at any point, so we have to be prepared to recover from half-written files or journal entries.</w:t>
-      </w:r>
-    </w:p>
-    <w:p>
-      <w:r>
-        <w:t xml:space="preserve">The alternative is to use a database.  This has advantages—persistence is now somebody else’s problem—but it also has drawbacks.  Using a database typically means writing code to talk to it in a completely different language (SQL) which is very different from the </w:t>
+        <w:t xml:space="preserve">the </w:t>
       </w:r>
       <w:r>
         <w:t xml:space="preserve">C++ </w:t>
       </w:r>
       <w:r>
-        <w:t xml:space="preserve"> the programmer is used to.  It also means that somebody knowledgeable needs to set up the schemas for the database tables that the program will use.  And typically </w:t>
-      </w:r>
-      <w:r>
-        <w:lastRenderedPageBreak/>
-        <w:t>every interaction with the database involves communicating with another process, often on another machine, over a socket, with all of the expense that implies.</w:t>
+        <w:t xml:space="preserve"> the programmer is used to.  It also means that somebody knowledgeable needs to set up the schemas for the database tables that the program will use.  And typically every interaction with the database involves communicating with another process, often on another machine, over a socket, with all of the expense that implies.</w:t>
       </w:r>
     </w:p>
     <w:p>
@@ -5394,7 +5532,7 @@
         <w:pStyle w:val="MarginNote"/>
         <w:framePr w:wrap="around"/>
       </w:pPr>
-      <w:bookmarkStart w:id="5" w:name="_Toc489223632"/>
+      <w:bookmarkStart w:id="5" w:name="_Toc489958004"/>
       <w:r>
         <w:t>Dealing with Concurrency and Sharing</w:t>
       </w:r>
@@ -5480,7 +5618,7 @@
         <w:pStyle w:val="MarginNote"/>
         <w:framePr w:wrap="around"/>
       </w:pPr>
-      <w:bookmarkStart w:id="6" w:name="_Toc489223633"/>
+      <w:bookmarkStart w:id="6" w:name="_Toc489958005"/>
       <w:r>
         <w:t>Doing</w:t>
       </w:r>
@@ -5502,6 +5640,7 @@
     </w:p>
     <w:p>
       <w:r>
+        <w:lastRenderedPageBreak/>
         <w:t xml:space="preserve">The MDS analogue of a </w:t>
       </w:r>
       <w:r>
@@ -5539,11 +5678,7 @@
         <w:t>C++</w:t>
       </w:r>
       <w:r>
-        <w:t xml:space="preserve"> objects, managed records </w:t>
-      </w:r>
-      <w:r>
-        <w:lastRenderedPageBreak/>
-        <w:t xml:space="preserve">are stored in a persistent </w:t>
+        <w:t xml:space="preserve"> objects, managed records are stored in a persistent </w:t>
       </w:r>
       <w:r>
         <w:rPr>
@@ -5987,8 +6122,9 @@
         <w:pStyle w:val="MarginNote"/>
         <w:framePr w:wrap="around"/>
       </w:pPr>
-      <w:bookmarkStart w:id="7" w:name="_Toc489223634"/>
-      <w:r>
+      <w:bookmarkStart w:id="7" w:name="_Toc489958006"/>
+      <w:r>
+        <w:lastRenderedPageBreak/>
         <w:t xml:space="preserve">Deriving from </w:t>
       </w:r>
       <w:r>
@@ -6077,7 +6213,6 @@
         <w:pStyle w:val="Code"/>
       </w:pPr>
       <w:r>
-        <w:lastRenderedPageBreak/>
         <w:t>};</w:t>
       </w:r>
     </w:p>
@@ -6109,7 +6244,7 @@
         <w:pStyle w:val="MarginNote"/>
         <w:framePr w:wrap="around"/>
       </w:pPr>
-      <w:bookmarkStart w:id="8" w:name="_Toc489223635"/>
+      <w:bookmarkStart w:id="8" w:name="_Toc489958007"/>
       <w:r>
         <w:t>Declaring record fields</w:t>
       </w:r>
@@ -7447,7 +7582,7 @@
         <w:pStyle w:val="MarginNote"/>
         <w:framePr w:wrap="around"/>
       </w:pPr>
-      <w:bookmarkStart w:id="9" w:name="_Toc489223636"/>
+      <w:bookmarkStart w:id="9" w:name="_Toc489958008"/>
       <w:r>
         <w:t>U</w:t>
       </w:r>
@@ -8042,7 +8177,7 @@
         <w:pStyle w:val="MarginNote"/>
         <w:framePr w:wrap="around"/>
       </w:pPr>
-      <w:bookmarkStart w:id="10" w:name="_Toc489223637"/>
+      <w:bookmarkStart w:id="10" w:name="_Toc489958009"/>
       <w:r>
         <w:t>Adding Other Data Members</w:t>
       </w:r>
@@ -8110,7 +8245,7 @@
         <w:pStyle w:val="MarginNote"/>
         <w:framePr w:wrap="around"/>
       </w:pPr>
-      <w:bookmarkStart w:id="11" w:name="_Toc489223638"/>
+      <w:bookmarkStart w:id="11" w:name="_Toc489958010"/>
       <w:r>
         <w:t>Defining Record Constructor</w:t>
       </w:r>
@@ -8524,7 +8659,7 @@
         <w:pStyle w:val="MarginNote"/>
         <w:framePr w:wrap="around"/>
       </w:pPr>
-      <w:bookmarkStart w:id="12" w:name="_Toc489223639"/>
+      <w:bookmarkStart w:id="12" w:name="_Toc489958011"/>
       <w:r>
         <w:t>Forward-Declaring Record Classes</w:t>
       </w:r>
@@ -8819,7 +8954,7 @@
           <w:rStyle w:val="Type"/>
         </w:rPr>
       </w:pPr>
-      <w:bookmarkStart w:id="13" w:name="_Toc489223640"/>
+      <w:bookmarkStart w:id="13" w:name="_Toc489958012"/>
       <w:r>
         <w:t>Managed Strings</w:t>
       </w:r>
@@ -9701,7 +9836,7 @@
         <w:pStyle w:val="MarginNote"/>
         <w:framePr w:wrap="around"/>
       </w:pPr>
-      <w:bookmarkStart w:id="14" w:name="_Toc489223641"/>
+      <w:bookmarkStart w:id="14" w:name="_Toc489958013"/>
       <w:r>
         <w:t>Namespaces</w:t>
       </w:r>
@@ -12705,7 +12840,7 @@
         <w:pStyle w:val="MarginNote"/>
         <w:framePr w:wrap="around"/>
       </w:pPr>
-      <w:bookmarkStart w:id="15" w:name="_Toc489223642"/>
+      <w:bookmarkStart w:id="15" w:name="_Toc489958014"/>
       <w:r>
         <w:t>Working in Isolation</w:t>
       </w:r>
@@ -14935,7 +15070,7 @@
         <w:pStyle w:val="MarginNote"/>
         <w:framePr w:wrap="around"/>
       </w:pPr>
-      <w:bookmarkStart w:id="16" w:name="_Toc489223643"/>
+      <w:bookmarkStart w:id="16" w:name="_Toc489958015"/>
       <w:r>
         <w:t>What is a Conflict?</w:t>
       </w:r>
@@ -15036,7 +15171,7 @@
         <w:pStyle w:val="MarginNote"/>
         <w:framePr w:wrap="around"/>
       </w:pPr>
-      <w:bookmarkStart w:id="17" w:name="_Toc489223644"/>
+      <w:bookmarkStart w:id="17" w:name="_Toc489958016"/>
       <w:r>
         <w:lastRenderedPageBreak/>
         <w:t>A Note on Memory Management</w:t>
@@ -15179,7 +15314,7 @@
         <w:pStyle w:val="MarginNote"/>
         <w:framePr w:wrap="around"/>
       </w:pPr>
-      <w:bookmarkStart w:id="18" w:name="_Toc489223645"/>
+      <w:bookmarkStart w:id="18" w:name="_Toc489958017"/>
       <w:r>
         <w:t>Using the Methods</w:t>
       </w:r>
@@ -16161,7 +16296,7 @@
         <w:pStyle w:val="MarginNote"/>
         <w:framePr w:wrap="around"/>
       </w:pPr>
-      <w:bookmarkStart w:id="19" w:name="_Toc489223646"/>
+      <w:bookmarkStart w:id="19" w:name="_Toc489958018"/>
       <w:r>
         <w:t>Working with Snapshots</w:t>
       </w:r>
@@ -17046,7 +17181,7 @@
         <w:pStyle w:val="MarginNote"/>
         <w:framePr w:wrap="around"/>
       </w:pPr>
-      <w:bookmarkStart w:id="20" w:name="_Toc489223647"/>
+      <w:bookmarkStart w:id="20" w:name="_Toc489958019"/>
       <w:r>
         <w:t>Managed Arrays</w:t>
       </w:r>
@@ -18521,7 +18656,7 @@
         <w:pStyle w:val="MarginNote"/>
         <w:framePr w:wrap="around"/>
       </w:pPr>
-      <w:bookmarkStart w:id="21" w:name="_Toc489223648"/>
+      <w:bookmarkStart w:id="21" w:name="_Toc489958020"/>
       <w:r>
         <w:t>Resolving Conflicts</w:t>
       </w:r>
@@ -19388,7 +19523,7 @@
         <w:pStyle w:val="MarginNote"/>
         <w:framePr w:wrap="around"/>
       </w:pPr>
-      <w:bookmarkStart w:id="22" w:name="_Toc489223649"/>
+      <w:bookmarkStart w:id="22" w:name="_Toc489958021"/>
       <w:r>
         <w:t>A Warning about Variable Capture and Tasks</w:t>
       </w:r>
@@ -19978,7 +20113,7 @@
         <w:pStyle w:val="MarginNote"/>
         <w:framePr w:wrap="around"/>
       </w:pPr>
-      <w:bookmarkStart w:id="23" w:name="_Toc489223650"/>
+      <w:bookmarkStart w:id="23" w:name="_Toc489958022"/>
       <w:r>
         <w:t xml:space="preserve">Conflicts Outside of </w:t>
       </w:r>
@@ -20024,7 +20159,7 @@
         <w:pStyle w:val="MarginNote"/>
         <w:framePr w:wrap="around"/>
       </w:pPr>
-      <w:bookmarkStart w:id="24" w:name="_Toc489223651"/>
+      <w:bookmarkStart w:id="24" w:name="_Toc489958023"/>
       <w:r>
         <w:t>Working with Arrays and Tasks</w:t>
       </w:r>
@@ -20355,7 +20490,7 @@
         <w:pStyle w:val="MarginNote"/>
         <w:framePr w:wrap="around"/>
       </w:pPr>
-      <w:bookmarkStart w:id="25" w:name="_Toc489223652"/>
+      <w:bookmarkStart w:id="25" w:name="_Toc489958024"/>
       <w:r>
         <w:t>Computing Values in Tasks</w:t>
       </w:r>
@@ -20597,7 +20732,7 @@
         <w:pStyle w:val="MarginNote"/>
         <w:framePr w:wrap="around"/>
       </w:pPr>
-      <w:bookmarkStart w:id="26" w:name="_Toc489223653"/>
+      <w:bookmarkStart w:id="26" w:name="_Toc489958025"/>
       <w:r>
         <w:t>Managing Tasks</w:t>
       </w:r>
@@ -20932,7 +21067,7 @@
         <w:pStyle w:val="MarginNote"/>
         <w:framePr w:wrap="around"/>
       </w:pPr>
-      <w:bookmarkStart w:id="27" w:name="_Toc489223654"/>
+      <w:bookmarkStart w:id="27" w:name="_Toc489958026"/>
       <w:r>
         <w:t xml:space="preserve">Controlling </w:t>
       </w:r>
@@ -21538,15 +21673,1020 @@
         <w:pStyle w:val="MarginNote"/>
         <w:framePr w:wrap="around"/>
       </w:pPr>
-      <w:bookmarkStart w:id="28" w:name="_Toc489223655"/>
-      <w:r>
-        <w:t>Preparing to Run</w:t>
+      <w:bookmarkStart w:id="28" w:name="_Toc489958027"/>
+      <w:r>
+        <w:t>Working with Accumulators</w:t>
       </w:r>
       <w:bookmarkEnd w:id="28"/>
     </w:p>
     <w:p>
       <w:r>
-        <w:t>There are a few other bits of bookkeeping that you should also know about.</w:t>
+        <w:t xml:space="preserve">In the </w:t>
+      </w:r>
+      <w:r>
+        <w:rPr>
+          <w:rStyle w:val="Type"/>
+        </w:rPr>
+        <w:t>Report</w:t>
+      </w:r>
+      <w:r>
+        <w:t xml:space="preserve"> example above, we used a snapshot to compute (among other things) the total revenue and stock value:</w:t>
+      </w:r>
+    </w:p>
+    <w:p>
+      <w:pPr>
+        <w:pStyle w:val="Code"/>
+        <w:spacing w:before="240"/>
+        <w:rPr>
+          <w:rStyle w:val="Keyword"/>
+        </w:rPr>
+      </w:pPr>
+      <w:r>
+        <w:rPr>
+          <w:rStyle w:val="Type"/>
+        </w:rPr>
+        <w:t>mds_ptr&lt;Product&gt;</w:t>
+      </w:r>
+      <w:r>
+        <w:t xml:space="preserve"> p = </w:t>
+      </w:r>
+      <w:r>
+        <w:rPr>
+          <w:rStyle w:val="Keyword"/>
+        </w:rPr>
+        <w:t>in_read_only_snapshot</w:t>
+      </w:r>
+      <w:r>
+        <w:t>(</w:t>
+      </w:r>
+      <w:r>
+        <w:rPr>
+          <w:rStyle w:val="Type"/>
+        </w:rPr>
+        <w:t>Product</w:t>
+      </w:r>
+      <w:r>
+        <w:t>::get_first_product);</w:t>
+      </w:r>
+    </w:p>
+    <w:p>
+      <w:pPr>
+        <w:pStyle w:val="Code"/>
+        <w:spacing w:before="240"/>
+        <w:rPr>
+          <w:b/>
+        </w:rPr>
+      </w:pPr>
+      <w:r>
+        <w:rPr>
+          <w:rStyle w:val="Keyword"/>
+        </w:rPr>
+        <w:t xml:space="preserve">for </w:t>
+      </w:r>
+      <w:r>
+        <w:t xml:space="preserve">(; p != </w:t>
+      </w:r>
+      <w:r>
+        <w:rPr>
+          <w:rStyle w:val="Keyword"/>
+        </w:rPr>
+        <w:t>nullptr</w:t>
+      </w:r>
+      <w:r>
+        <w:t>; p = p-&gt;next_product) {</w:t>
+      </w:r>
+    </w:p>
+    <w:p>
+      <w:pPr>
+        <w:pStyle w:val="Code"/>
+      </w:pPr>
+      <w:r>
+        <w:rPr>
+          <w:rStyle w:val="Keyword"/>
+        </w:rPr>
+        <w:tab/>
+      </w:r>
+      <w:r>
+        <w:t>total_revenue += p-&gt;revenue;</w:t>
+      </w:r>
+    </w:p>
+    <w:p>
+      <w:pPr>
+        <w:pStyle w:val="Code"/>
+      </w:pPr>
+      <w:r>
+        <w:tab/>
+        <w:t>stock_value += p-&gt;n_in_stock * p-&gt;price;</w:t>
+      </w:r>
+    </w:p>
+    <w:p>
+      <w:pPr>
+        <w:pStyle w:val="Code"/>
+      </w:pPr>
+      <w:r>
+        <w:tab/>
+        <w:t>…</w:t>
+      </w:r>
+    </w:p>
+    <w:p>
+      <w:pPr>
+        <w:pStyle w:val="Code"/>
+      </w:pPr>
+      <w:r>
+        <w:t>}</w:t>
+      </w:r>
+    </w:p>
+    <w:p>
+      <w:pPr>
+        <w:pStyle w:val="Continuation"/>
+      </w:pPr>
+      <w:r>
+        <w:t xml:space="preserve">This gives us a consistent value, but it’s the value as of the time the snapshot was taken (i.e., the beginning of the computation).  What if we had some </w:t>
+      </w:r>
+      <w:r>
+        <w:rPr>
+          <w:rStyle w:val="Type"/>
+        </w:rPr>
+        <w:t>Store</w:t>
+      </w:r>
+      <w:r>
+        <w:t xml:space="preserve"> object and wanted to update the revenue and stock totals atomically, so that the values would not only be consistent with one another but also be correct as of the time they are set.</w:t>
+      </w:r>
+    </w:p>
+    <w:p>
+      <w:r>
+        <w:lastRenderedPageBreak/>
+        <w:t xml:space="preserve">We could try doing the computation within a snapshot </w:t>
+      </w:r>
+      <w:r>
+        <w:rPr>
+          <w:rStyle w:val="Keyword"/>
+        </w:rPr>
+        <w:t>isolated</w:t>
+      </w:r>
+      <w:r>
+        <w:t xml:space="preserve"> block:</w:t>
+      </w:r>
+    </w:p>
+    <w:p>
+      <w:pPr>
+        <w:pStyle w:val="Code"/>
+        <w:spacing w:before="240"/>
+      </w:pPr>
+      <w:r>
+        <w:rPr>
+          <w:rStyle w:val="Keyword"/>
+        </w:rPr>
+        <w:t>isolated</w:t>
+      </w:r>
+      <w:r>
+        <w:t>(</w:t>
+      </w:r>
+      <w:r>
+        <w:rPr>
+          <w:rStyle w:val="Type"/>
+        </w:rPr>
+        <w:t>iso_ctxt::view_type::</w:t>
+      </w:r>
+      <w:r>
+        <w:rPr>
+          <w:rStyle w:val="Keyword"/>
+        </w:rPr>
+        <w:t>snapshot</w:t>
+      </w:r>
+      <w:r>
+        <w:t>, [&amp;] {</w:t>
+      </w:r>
+    </w:p>
+    <w:p>
+      <w:pPr>
+        <w:pStyle w:val="Code"/>
+      </w:pPr>
+      <w:r>
+        <w:rPr>
+          <w:rStyle w:val="Keyword"/>
+        </w:rPr>
+        <w:tab/>
+      </w:r>
+      <w:r>
+        <w:t>store-&gt;total_revenue = 0;</w:t>
+      </w:r>
+    </w:p>
+    <w:p>
+      <w:pPr>
+        <w:pStyle w:val="Code"/>
+      </w:pPr>
+      <w:r>
+        <w:tab/>
+        <w:t>store-&gt;stock_value = 0;</w:t>
+      </w:r>
+    </w:p>
+    <w:p>
+      <w:pPr>
+        <w:pStyle w:val="Code"/>
+      </w:pPr>
+      <w:r>
+        <w:rPr>
+          <w:rStyle w:val="Keyword"/>
+        </w:rPr>
+        <w:tab/>
+        <w:t xml:space="preserve">for </w:t>
+      </w:r>
+      <w:r>
+        <w:t>(</w:t>
+      </w:r>
+      <w:r>
+        <w:rPr>
+          <w:rStyle w:val="Keyword"/>
+        </w:rPr>
+        <w:t>auto</w:t>
+      </w:r>
+      <w:r>
+        <w:rPr>
+          <w:rStyle w:val="Type"/>
+        </w:rPr>
+        <w:t xml:space="preserve"> </w:t>
+      </w:r>
+      <w:r>
+        <w:t xml:space="preserve">p = </w:t>
+      </w:r>
+      <w:r>
+        <w:rPr>
+          <w:rStyle w:val="Type"/>
+        </w:rPr>
+        <w:t>Product</w:t>
+      </w:r>
+      <w:r>
+        <w:t xml:space="preserve">::get_first_product(); p != </w:t>
+      </w:r>
+      <w:r>
+        <w:rPr>
+          <w:rStyle w:val="Keyword"/>
+        </w:rPr>
+        <w:t>nullptr</w:t>
+      </w:r>
+      <w:r>
+        <w:t>; p = p-&gt;next_product) {</w:t>
+      </w:r>
+    </w:p>
+    <w:p>
+      <w:pPr>
+        <w:pStyle w:val="Code"/>
+      </w:pPr>
+      <w:r>
+        <w:rPr>
+          <w:rStyle w:val="Keyword"/>
+        </w:rPr>
+        <w:tab/>
+      </w:r>
+      <w:r>
+        <w:rPr>
+          <w:rStyle w:val="Keyword"/>
+        </w:rPr>
+        <w:tab/>
+      </w:r>
+      <w:r>
+        <w:t>store-&gt;total_revenue += p-&gt;revenue;</w:t>
+      </w:r>
+    </w:p>
+    <w:p>
+      <w:pPr>
+        <w:pStyle w:val="Code"/>
+      </w:pPr>
+      <w:r>
+        <w:tab/>
+      </w:r>
+      <w:r>
+        <w:tab/>
+        <w:t>store-&gt;stock_value += p-&gt;n_in_stock() * p-&gt;price();</w:t>
+      </w:r>
+    </w:p>
+    <w:p>
+      <w:pPr>
+        <w:pStyle w:val="Code"/>
+      </w:pPr>
+      <w:r>
+        <w:tab/>
+        <w:t>}</w:t>
+      </w:r>
+    </w:p>
+    <w:p>
+      <w:pPr>
+        <w:pStyle w:val="Code"/>
+      </w:pPr>
+      <w:r>
+        <w:t>});</w:t>
+      </w:r>
+    </w:p>
+    <w:p>
+      <w:pPr>
+        <w:pStyle w:val="Continuation"/>
+      </w:pPr>
+      <w:r>
+        <w:t xml:space="preserve">This would work, but if any products changed revenue, stock totals, or price as we were computing, we would have to do the whole thing again. </w:t>
+      </w:r>
+    </w:p>
+    <w:p>
+      <w:r>
+        <w:t>We could use tasks to limit the amount of rework that needed to be done:</w:t>
+      </w:r>
+    </w:p>
+    <w:p>
+      <w:pPr>
+        <w:pStyle w:val="Code"/>
+        <w:spacing w:before="240"/>
+      </w:pPr>
+      <w:r>
+        <w:rPr>
+          <w:rStyle w:val="Keyword"/>
+        </w:rPr>
+        <w:t>isolated</w:t>
+      </w:r>
+      <w:r>
+        <w:t>(</w:t>
+      </w:r>
+      <w:r>
+        <w:rPr>
+          <w:rStyle w:val="Type"/>
+        </w:rPr>
+        <w:t>iso_ctxt::view_type::</w:t>
+      </w:r>
+      <w:r>
+        <w:rPr>
+          <w:rStyle w:val="Keyword"/>
+        </w:rPr>
+        <w:t>snapshot</w:t>
+      </w:r>
+      <w:r>
+        <w:t>, [&amp;] {</w:t>
+      </w:r>
+    </w:p>
+    <w:p>
+      <w:pPr>
+        <w:pStyle w:val="Code"/>
+      </w:pPr>
+      <w:r>
+        <w:rPr>
+          <w:rStyle w:val="Keyword"/>
+        </w:rPr>
+        <w:tab/>
+      </w:r>
+      <w:r>
+        <w:t>store-&gt;total_revenue = 0;</w:t>
+      </w:r>
+    </w:p>
+    <w:p>
+      <w:pPr>
+        <w:pStyle w:val="Code"/>
+      </w:pPr>
+      <w:r>
+        <w:tab/>
+        <w:t>store-&gt;stock_value = 0;</w:t>
+      </w:r>
+    </w:p>
+    <w:p>
+      <w:pPr>
+        <w:pStyle w:val="Code"/>
+      </w:pPr>
+      <w:r>
+        <w:rPr>
+          <w:rStyle w:val="Keyword"/>
+        </w:rPr>
+        <w:tab/>
+        <w:t xml:space="preserve">for </w:t>
+      </w:r>
+      <w:r>
+        <w:t>(</w:t>
+      </w:r>
+      <w:r>
+        <w:rPr>
+          <w:rStyle w:val="Keyword"/>
+        </w:rPr>
+        <w:t>auto</w:t>
+      </w:r>
+      <w:r>
+        <w:rPr>
+          <w:rStyle w:val="Type"/>
+        </w:rPr>
+        <w:t xml:space="preserve"> </w:t>
+      </w:r>
+      <w:r>
+        <w:t xml:space="preserve">p = </w:t>
+      </w:r>
+      <w:r>
+        <w:rPr>
+          <w:rStyle w:val="Type"/>
+        </w:rPr>
+        <w:t>Product</w:t>
+      </w:r>
+      <w:r>
+        <w:t xml:space="preserve">::get_first_product(); p != </w:t>
+      </w:r>
+      <w:r>
+        <w:rPr>
+          <w:rStyle w:val="Keyword"/>
+        </w:rPr>
+        <w:t>nullptr</w:t>
+      </w:r>
+      <w:r>
+        <w:t>; p = p-&gt;next_product) {</w:t>
+      </w:r>
+    </w:p>
+    <w:p>
+      <w:pPr>
+        <w:pStyle w:val="Code"/>
+      </w:pPr>
+      <w:r>
+        <w:rPr>
+          <w:rStyle w:val="Keyword"/>
+        </w:rPr>
+        <w:tab/>
+      </w:r>
+      <w:r>
+        <w:rPr>
+          <w:rStyle w:val="Keyword"/>
+        </w:rPr>
+        <w:tab/>
+        <w:t>as_task</w:t>
+      </w:r>
+      <w:r>
+        <w:t>([=</w:t>
+      </w:r>
+      <w:r>
+        <w:t>]{</w:t>
+      </w:r>
+    </w:p>
+    <w:p>
+      <w:pPr>
+        <w:pStyle w:val="Code"/>
+      </w:pPr>
+      <w:r>
+        <w:rPr>
+          <w:rStyle w:val="Keyword"/>
+        </w:rPr>
+        <w:tab/>
+      </w:r>
+      <w:r>
+        <w:rPr>
+          <w:rStyle w:val="Keyword"/>
+        </w:rPr>
+        <w:tab/>
+      </w:r>
+      <w:r>
+        <w:rPr>
+          <w:rStyle w:val="Keyword"/>
+        </w:rPr>
+        <w:tab/>
+      </w:r>
+      <w:r>
+        <w:t>store-&gt;total_revenue += p-&gt;revenue;</w:t>
+      </w:r>
+    </w:p>
+    <w:p>
+      <w:pPr>
+        <w:pStyle w:val="Code"/>
+      </w:pPr>
+      <w:r>
+        <w:tab/>
+      </w:r>
+      <w:r>
+        <w:tab/>
+      </w:r>
+      <w:r>
+        <w:tab/>
+        <w:t>store-&gt;stock_value += p-&gt;n_in_stock() * p-&gt;price();</w:t>
+      </w:r>
+    </w:p>
+    <w:p>
+      <w:pPr>
+        <w:pStyle w:val="Code"/>
+      </w:pPr>
+      <w:r>
+        <w:rPr>
+          <w:rStyle w:val="Keyword"/>
+        </w:rPr>
+        <w:tab/>
+      </w:r>
+      <w:r>
+        <w:rPr>
+          <w:rStyle w:val="Keyword"/>
+        </w:rPr>
+        <w:tab/>
+      </w:r>
+      <w:r>
+        <w:t>});</w:t>
+      </w:r>
+    </w:p>
+    <w:p>
+      <w:pPr>
+        <w:pStyle w:val="Code"/>
+      </w:pPr>
+      <w:r>
+        <w:tab/>
+        <w:t>}</w:t>
+      </w:r>
+    </w:p>
+    <w:p>
+      <w:pPr>
+        <w:pStyle w:val="Code"/>
+      </w:pPr>
+      <w:r>
+        <w:t>});</w:t>
+      </w:r>
+    </w:p>
+    <w:p>
+      <w:pPr>
+        <w:pStyle w:val="Continuation"/>
+      </w:pPr>
+      <w:r>
+        <w:t xml:space="preserve">At first glance, this looks as though it should do what we want.  Only tasks that depend on values that have been changed will be re-run.  But those increments are problematic.  Each one is, logically, a read followed by a write.  </w:t>
+      </w:r>
+      <w:r>
+        <w:t>So,</w:t>
+      </w:r>
+      <w:r>
+        <w:t xml:space="preserve"> if the 20</w:t>
+      </w:r>
+      <w:r>
+        <w:rPr>
+          <w:vertAlign w:val="superscript"/>
+        </w:rPr>
+        <w:t>th</w:t>
+      </w:r>
+      <w:r>
+        <w:t xml:space="preserve"> product’s revenue changes, its task will need to be re-run.  But its increment wrote a value that was read by the 21</w:t>
+      </w:r>
+      <w:r>
+        <w:rPr>
+          <w:vertAlign w:val="superscript"/>
+        </w:rPr>
+        <w:t>st</w:t>
+      </w:r>
+      <w:r>
+        <w:t xml:space="preserve"> task, whose increment was read by the 22</w:t>
+      </w:r>
+      <w:r>
+        <w:rPr>
+          <w:vertAlign w:val="superscript"/>
+        </w:rPr>
+        <w:t>nd</w:t>
+      </w:r>
+      <w:r>
+        <w:t xml:space="preserve"> task, and so on, so all tasks after the first with a change need to be re-run.</w:t>
+      </w:r>
+    </w:p>
+    <w:p>
+      <w:r>
+        <w:t>The way to deal with such situations is with accumulator.  An accumulator is a process-local object that you can add to and read from, but which has the following properties:</w:t>
+      </w:r>
+    </w:p>
+    <w:p>
+      <w:pPr>
+        <w:pStyle w:val="ListParagraph"/>
+        <w:numPr>
+          <w:ilvl w:val="0"/>
+          <w:numId w:val="10"/>
+        </w:numPr>
+      </w:pPr>
+      <w:r>
+        <w:t>A task that reads from an accumulator is dependent on all tasks that added to it</w:t>
+      </w:r>
+      <w:r>
+        <w:t xml:space="preserve"> (as of the time it read)</w:t>
+      </w:r>
+      <w:r>
+        <w:t>.</w:t>
+      </w:r>
+    </w:p>
+    <w:p>
+      <w:pPr>
+        <w:pStyle w:val="ListParagraph"/>
+        <w:numPr>
+          <w:ilvl w:val="0"/>
+          <w:numId w:val="10"/>
+        </w:numPr>
+      </w:pPr>
+      <w:r>
+        <w:t>Tasks that add to the accumulator are not dependent on one another.</w:t>
+      </w:r>
+    </w:p>
+    <w:p>
+      <w:r>
+        <w:t xml:space="preserve">If a task that adds needs to be re-run, its original contribution is removed from the accumulator before doing so.  </w:t>
+      </w:r>
+    </w:p>
+    <w:p>
+      <w:r>
+        <w:t>With accumulators, the code looks like</w:t>
+      </w:r>
+    </w:p>
+    <w:p>
+      <w:pPr>
+        <w:pStyle w:val="Code"/>
+        <w:spacing w:before="240"/>
+      </w:pPr>
+      <w:r>
+        <w:rPr>
+          <w:rStyle w:val="Keyword"/>
+        </w:rPr>
+        <w:t>isolated</w:t>
+      </w:r>
+      <w:r>
+        <w:t>(</w:t>
+      </w:r>
+      <w:r>
+        <w:rPr>
+          <w:rStyle w:val="Type"/>
+        </w:rPr>
+        <w:t>iso_ctxt::view_type::</w:t>
+      </w:r>
+      <w:r>
+        <w:rPr>
+          <w:rStyle w:val="Keyword"/>
+        </w:rPr>
+        <w:t>snapshot</w:t>
+      </w:r>
+      <w:r>
+        <w:t>, [&amp;] {</w:t>
+      </w:r>
+    </w:p>
+    <w:p>
+      <w:pPr>
+        <w:pStyle w:val="Code"/>
+      </w:pPr>
+      <w:r>
+        <w:tab/>
+      </w:r>
+      <w:r>
+        <w:rPr>
+          <w:rStyle w:val="Type"/>
+        </w:rPr>
+        <w:t>accumulator&lt;</w:t>
+      </w:r>
+      <w:r>
+        <w:rPr>
+          <w:rStyle w:val="Keyword"/>
+        </w:rPr>
+        <w:t>double</w:t>
+      </w:r>
+      <w:r>
+        <w:rPr>
+          <w:rStyle w:val="Type"/>
+        </w:rPr>
+        <w:t>&gt;</w:t>
+      </w:r>
+      <w:r>
+        <w:t xml:space="preserve"> total_revenue;</w:t>
+      </w:r>
+    </w:p>
+    <w:p>
+      <w:pPr>
+        <w:pStyle w:val="Code"/>
+      </w:pPr>
+      <w:r>
+        <w:rPr>
+          <w:rStyle w:val="Type"/>
+        </w:rPr>
+        <w:tab/>
+        <w:t>accumulator&lt;</w:t>
+      </w:r>
+      <w:r>
+        <w:rPr>
+          <w:rStyle w:val="Keyword"/>
+        </w:rPr>
+        <w:t>double</w:t>
+      </w:r>
+      <w:r>
+        <w:rPr>
+          <w:rStyle w:val="Type"/>
+        </w:rPr>
+        <w:t>&gt;</w:t>
+      </w:r>
+      <w:r>
+        <w:t xml:space="preserve"> stock_value;</w:t>
+      </w:r>
+    </w:p>
+    <w:p>
+      <w:pPr>
+        <w:pStyle w:val="Code"/>
+      </w:pPr>
+      <w:r>
+        <w:rPr>
+          <w:rStyle w:val="Keyword"/>
+        </w:rPr>
+        <w:tab/>
+        <w:t xml:space="preserve">for </w:t>
+      </w:r>
+      <w:r>
+        <w:t>(</w:t>
+      </w:r>
+      <w:r>
+        <w:rPr>
+          <w:rStyle w:val="Keyword"/>
+        </w:rPr>
+        <w:t>auto</w:t>
+      </w:r>
+      <w:r>
+        <w:rPr>
+          <w:rStyle w:val="Type"/>
+        </w:rPr>
+        <w:t xml:space="preserve"> </w:t>
+      </w:r>
+      <w:r>
+        <w:t xml:space="preserve">p = </w:t>
+      </w:r>
+      <w:r>
+        <w:rPr>
+          <w:rStyle w:val="Type"/>
+        </w:rPr>
+        <w:t>Product</w:t>
+      </w:r>
+      <w:r>
+        <w:t xml:space="preserve">::get_first_product(); p != </w:t>
+      </w:r>
+      <w:r>
+        <w:rPr>
+          <w:rStyle w:val="Keyword"/>
+        </w:rPr>
+        <w:t>nullptr</w:t>
+      </w:r>
+      <w:r>
+        <w:t>; p = p-&gt;next_product) {</w:t>
+      </w:r>
+    </w:p>
+    <w:p>
+      <w:pPr>
+        <w:pStyle w:val="Code"/>
+      </w:pPr>
+      <w:r>
+        <w:rPr>
+          <w:rStyle w:val="Keyword"/>
+        </w:rPr>
+        <w:tab/>
+      </w:r>
+      <w:r>
+        <w:rPr>
+          <w:rStyle w:val="Keyword"/>
+        </w:rPr>
+        <w:tab/>
+        <w:t>as_task</w:t>
+      </w:r>
+      <w:r>
+        <w:t>([</w:t>
+      </w:r>
+      <w:r>
+        <w:t>=</w:t>
+      </w:r>
+      <w:r>
+        <w:t>]</w:t>
+      </w:r>
+      <w:r>
+        <w:t xml:space="preserve">() </w:t>
+      </w:r>
+      <w:r>
+        <w:rPr>
+          <w:rStyle w:val="Keyword"/>
+        </w:rPr>
+        <w:t xml:space="preserve">mutable </w:t>
+      </w:r>
+      <w:r>
+        <w:t>{</w:t>
+      </w:r>
+    </w:p>
+    <w:p>
+      <w:pPr>
+        <w:pStyle w:val="Code"/>
+      </w:pPr>
+      <w:r>
+        <w:rPr>
+          <w:rStyle w:val="Keyword"/>
+        </w:rPr>
+        <w:tab/>
+      </w:r>
+      <w:r>
+        <w:rPr>
+          <w:rStyle w:val="Keyword"/>
+        </w:rPr>
+        <w:tab/>
+      </w:r>
+      <w:r>
+        <w:rPr>
+          <w:rStyle w:val="Keyword"/>
+        </w:rPr>
+        <w:tab/>
+      </w:r>
+      <w:r>
+        <w:t>total_revenue += p-&gt;revenue;</w:t>
+      </w:r>
+    </w:p>
+    <w:p>
+      <w:pPr>
+        <w:pStyle w:val="Code"/>
+      </w:pPr>
+      <w:r>
+        <w:tab/>
+      </w:r>
+      <w:r>
+        <w:tab/>
+      </w:r>
+      <w:r>
+        <w:tab/>
+        <w:t>stock_value += p-&gt;n_in_stock() * p-&gt;price();</w:t>
+      </w:r>
+    </w:p>
+    <w:p>
+      <w:pPr>
+        <w:pStyle w:val="Code"/>
+      </w:pPr>
+      <w:r>
+        <w:rPr>
+          <w:rStyle w:val="Keyword"/>
+        </w:rPr>
+        <w:tab/>
+      </w:r>
+      <w:r>
+        <w:rPr>
+          <w:rStyle w:val="Keyword"/>
+        </w:rPr>
+        <w:tab/>
+      </w:r>
+      <w:r>
+        <w:t>});</w:t>
+      </w:r>
+    </w:p>
+    <w:p>
+      <w:pPr>
+        <w:pStyle w:val="Code"/>
+      </w:pPr>
+      <w:r>
+        <w:lastRenderedPageBreak/>
+        <w:tab/>
+        <w:t>}</w:t>
+      </w:r>
+    </w:p>
+    <w:p>
+      <w:pPr>
+        <w:pStyle w:val="Code"/>
+      </w:pPr>
+      <w:r>
+        <w:tab/>
+      </w:r>
+      <w:r>
+        <w:rPr>
+          <w:rStyle w:val="Keyword"/>
+        </w:rPr>
+        <w:t>as_task</w:t>
+      </w:r>
+      <w:r>
+        <w:t>([=]</w:t>
+      </w:r>
+      <w:r>
+        <w:t xml:space="preserve"> </w:t>
+      </w:r>
+      <w:r>
+        <w:t>{</w:t>
+      </w:r>
+    </w:p>
+    <w:p>
+      <w:pPr>
+        <w:pStyle w:val="Code"/>
+      </w:pPr>
+      <w:r>
+        <w:rPr>
+          <w:rStyle w:val="Keyword"/>
+        </w:rPr>
+        <w:tab/>
+      </w:r>
+      <w:r>
+        <w:rPr>
+          <w:rStyle w:val="Keyword"/>
+        </w:rPr>
+        <w:tab/>
+      </w:r>
+      <w:r>
+        <w:t>store-&gt;total_revenue = total_revenue;</w:t>
+      </w:r>
+    </w:p>
+    <w:p>
+      <w:pPr>
+        <w:pStyle w:val="Code"/>
+      </w:pPr>
+      <w:r>
+        <w:tab/>
+      </w:r>
+      <w:r>
+        <w:tab/>
+        <w:t>store-&gt;stock_value = stock_value;</w:t>
+      </w:r>
+    </w:p>
+    <w:p>
+      <w:pPr>
+        <w:pStyle w:val="Code"/>
+      </w:pPr>
+      <w:r>
+        <w:rPr>
+          <w:rStyle w:val="Keyword"/>
+        </w:rPr>
+        <w:tab/>
+      </w:r>
+      <w:r>
+        <w:t>});</w:t>
+      </w:r>
+    </w:p>
+    <w:p>
+      <w:pPr>
+        <w:pStyle w:val="Code"/>
+      </w:pPr>
+      <w:r>
+        <w:t>});</w:t>
+      </w:r>
+    </w:p>
+    <w:p>
+      <w:pPr>
+        <w:pStyle w:val="Continuation"/>
+      </w:pPr>
+      <w:r>
+        <w:t xml:space="preserve">Now, if there are </w:t>
+      </w:r>
+      <m:oMath>
+        <m:r>
+          <w:rPr>
+            <w:rFonts w:ascii="Cambria Math" w:hAnsi="Cambria Math"/>
+          </w:rPr>
+          <m:t>n</m:t>
+        </m:r>
+      </m:oMath>
+      <w:r>
+        <w:t xml:space="preserve"> products and </w:t>
+      </w:r>
+      <m:oMath>
+        <m:r>
+          <w:rPr>
+            <w:rFonts w:ascii="Cambria Math" w:hAnsi="Cambria Math"/>
+          </w:rPr>
+          <m:t>k</m:t>
+        </m:r>
+      </m:oMath>
+      <w:r>
+        <w:t xml:space="preserve"> of them change during execution, only those </w:t>
+      </w:r>
+      <m:oMath>
+        <m:r>
+          <w:rPr>
+            <w:rFonts w:ascii="Cambria Math" w:hAnsi="Cambria Math"/>
+          </w:rPr>
+          <m:t>k</m:t>
+        </m:r>
+      </m:oMath>
+      <w:r>
+        <w:t xml:space="preserve"> tasks, plus the one at the end that sets the values, need to be re-run.</w:t>
+      </w:r>
+    </w:p>
+    <w:p>
+      <w:r>
+        <w:t xml:space="preserve">Note that the </w:t>
+      </w:r>
+      <w:r>
+        <w:rPr>
+          <w:rStyle w:val="Keyword"/>
+        </w:rPr>
+        <w:t>mutable</w:t>
+      </w:r>
+      <w:r>
+        <w:t xml:space="preserve"> keyword is necessary on the lambda </w:t>
+      </w:r>
+      <w:r>
+        <w:t xml:space="preserve">that adds to the accumulators </w:t>
+      </w:r>
+      <w:r>
+        <w:t xml:space="preserve">so that the value-captured accumulators can be modified.  By default variables captured by value are </w:t>
+      </w:r>
+      <w:r>
+        <w:rPr>
+          <w:rStyle w:val="Keyword"/>
+        </w:rPr>
+        <w:t>const</w:t>
+      </w:r>
+      <w:r>
+        <w:t xml:space="preserve">.  By specifying </w:t>
+      </w:r>
+      <w:r>
+        <w:rPr>
+          <w:rStyle w:val="Keyword"/>
+        </w:rPr>
+        <w:t>mutable</w:t>
+      </w:r>
+      <w:r>
+        <w:t>, they become non-</w:t>
+      </w:r>
+      <w:r>
+        <w:rPr>
+          <w:rStyle w:val="Keyword"/>
+        </w:rPr>
+        <w:t>const</w:t>
+      </w:r>
+      <w:r>
+        <w:t>.</w:t>
       </w:r>
     </w:p>
     <w:p>
@@ -21554,11 +22694,475 @@
         <w:pStyle w:val="MarginNote"/>
         <w:framePr w:wrap="around"/>
       </w:pPr>
-      <w:bookmarkStart w:id="29" w:name="_Toc489223656"/>
+      <w:bookmarkStart w:id="29" w:name="_Toc489223729"/>
+      <w:bookmarkStart w:id="30" w:name="_Toc489958028"/>
+      <w:r>
+        <w:t>SummaryStatistics</w:t>
+      </w:r>
+      <w:bookmarkEnd w:id="29"/>
+      <w:bookmarkEnd w:id="30"/>
+    </w:p>
+    <w:p>
+      <w:r>
+        <w:t xml:space="preserve">One useful accumulator is the </w:t>
+      </w:r>
+      <w:r>
+        <w:rPr>
+          <w:rStyle w:val="Type"/>
+        </w:rPr>
+        <w:t>summary_statistics</w:t>
+      </w:r>
+      <w:r>
+        <w:t xml:space="preserve"> class.  </w:t>
+      </w:r>
+      <w:r>
+        <w:t xml:space="preserve">In addition to the </w:t>
+      </w:r>
+      <w:r>
+        <w:rPr>
+          <w:rStyle w:val="Keyword"/>
+        </w:rPr>
+        <w:t>+=</w:t>
+      </w:r>
+      <w:r>
+        <w:t xml:space="preserve"> operator, there’s an </w:t>
+      </w:r>
+      <w:r>
+        <w:rPr>
+          <w:rStyle w:val="Snippet"/>
+        </w:rPr>
+        <w:t>add()</w:t>
+      </w:r>
+      <w:r>
+        <w:t xml:space="preserve"> method that takes a value and an integral weight:</w:t>
+      </w:r>
+      <w:r>
+        <w:t>:</w:t>
+      </w:r>
+    </w:p>
+    <w:p>
+      <w:pPr>
+        <w:pStyle w:val="Code"/>
+      </w:pPr>
+      <w:r>
+        <w:t>add(</w:t>
+      </w:r>
+      <w:r>
+        <w:rPr>
+          <w:rStyle w:val="Keyword"/>
+        </w:rPr>
+        <w:t>double</w:t>
+      </w:r>
+      <w:r>
+        <w:t xml:space="preserve"> val, </w:t>
+      </w:r>
+      <w:r>
+        <w:rPr>
+          <w:rStyle w:val="Keyword"/>
+        </w:rPr>
+        <w:t>size_t</w:t>
+      </w:r>
+      <w:r>
+        <w:t xml:space="preserve"> weight</w:t>
+      </w:r>
+      <w:r>
+        <w:t xml:space="preserve"> = 1</w:t>
+      </w:r>
+      <w:r>
+        <w:t>)</w:t>
+      </w:r>
+    </w:p>
+    <w:p>
+      <w:pPr>
+        <w:pStyle w:val="Continuation"/>
+      </w:pPr>
+      <w:r>
+        <w:t>It has</w:t>
+      </w:r>
+      <w:r>
+        <w:t xml:space="preserve"> a number of questions that can be asked:</w:t>
+      </w:r>
+      <w:r>
+        <w:rPr>
+          <w:rStyle w:val="FootnoteReference"/>
+        </w:rPr>
+        <w:t xml:space="preserve"> </w:t>
+      </w:r>
+      <w:r>
+        <w:rPr>
+          <w:rStyle w:val="FootnoteReference"/>
+        </w:rPr>
+        <w:footnoteReference w:id="23"/>
+      </w:r>
+    </w:p>
+    <w:p>
+      <w:pPr>
+        <w:pStyle w:val="Code"/>
+        <w:rPr>
+          <w:rStyle w:val="String"/>
+        </w:rPr>
+      </w:pPr>
+      <w:r>
+        <w:rPr>
+          <w:rStyle w:val="Keyword"/>
+        </w:rPr>
+        <w:t>size_t</w:t>
+      </w:r>
+      <w:r>
+        <w:rPr>
+          <w:rStyle w:val="Keyword"/>
+        </w:rPr>
+        <w:t xml:space="preserve"> </w:t>
+      </w:r>
+      <w:r>
+        <w:t>count()</w:t>
+      </w:r>
+      <w:r>
+        <w:tab/>
+      </w:r>
+      <w:r>
+        <w:tab/>
+      </w:r>
+      <w:r>
+        <w:rPr>
+          <w:rStyle w:val="String"/>
+        </w:rPr>
+        <w:t>// The sum of the weights added</w:t>
+      </w:r>
+    </w:p>
+    <w:p>
+      <w:pPr>
+        <w:pStyle w:val="Code"/>
+        <w:rPr>
+          <w:rStyle w:val="String"/>
+        </w:rPr>
+      </w:pPr>
+      <w:r>
+        <w:rPr>
+          <w:rStyle w:val="Keyword"/>
+        </w:rPr>
+        <w:t xml:space="preserve">double </w:t>
+      </w:r>
+      <w:r>
+        <w:t>sum()</w:t>
+      </w:r>
+      <w:r>
+        <w:tab/>
+      </w:r>
+      <w:r>
+        <w:tab/>
+      </w:r>
+      <w:r>
+        <w:rPr>
+          <w:rStyle w:val="String"/>
+        </w:rPr>
+        <w:t>// The weighted sum of the values</w:t>
+      </w:r>
+    </w:p>
+    <w:p>
+      <w:pPr>
+        <w:pStyle w:val="Code"/>
+        <w:rPr>
+          <w:rStyle w:val="String"/>
+        </w:rPr>
+      </w:pPr>
+      <w:r>
+        <w:rPr>
+          <w:rStyle w:val="Keyword"/>
+        </w:rPr>
+        <w:t xml:space="preserve">double </w:t>
+      </w:r>
+      <w:r>
+        <w:t>mean()</w:t>
+      </w:r>
+      <w:r>
+        <w:tab/>
+      </w:r>
+      <w:r>
+        <w:tab/>
+      </w:r>
+      <w:r>
+        <w:rPr>
+          <w:rStyle w:val="String"/>
+        </w:rPr>
+        <w:t>// The mean (weighted) value</w:t>
+      </w:r>
+    </w:p>
+    <w:p>
+      <w:pPr>
+        <w:pStyle w:val="Code"/>
+        <w:rPr>
+          <w:rStyle w:val="String"/>
+        </w:rPr>
+      </w:pPr>
+      <w:r>
+        <w:rPr>
+          <w:rStyle w:val="Keyword"/>
+        </w:rPr>
+        <w:t xml:space="preserve">double </w:t>
+      </w:r>
+      <w:r>
+        <w:t>sum_sq()</w:t>
+      </w:r>
+      <w:r>
+        <w:tab/>
+      </w:r>
+      <w:r>
+        <w:tab/>
+      </w:r>
+      <w:r>
+        <w:rPr>
+          <w:rStyle w:val="String"/>
+        </w:rPr>
+        <w:t>// The sum of the (weighted) squares of the values</w:t>
+      </w:r>
+    </w:p>
+    <w:p>
+      <w:pPr>
+        <w:pStyle w:val="Code"/>
+        <w:rPr>
+          <w:rStyle w:val="String"/>
+        </w:rPr>
+      </w:pPr>
+      <w:r>
+        <w:rPr>
+          <w:rStyle w:val="Keyword"/>
+        </w:rPr>
+        <w:t xml:space="preserve">double </w:t>
+      </w:r>
+      <w:r>
+        <w:t>mean_sq()</w:t>
+      </w:r>
+      <w:r>
+        <w:tab/>
+      </w:r>
+      <w:r>
+        <w:rPr>
+          <w:rStyle w:val="String"/>
+        </w:rPr>
+        <w:t>// The mean of the (weighted) squares of the values</w:t>
+      </w:r>
+    </w:p>
+    <w:p>
+      <w:pPr>
+        <w:pStyle w:val="Code"/>
+        <w:rPr>
+          <w:rStyle w:val="String"/>
+        </w:rPr>
+      </w:pPr>
+      <w:r>
+        <w:rPr>
+          <w:rStyle w:val="Keyword"/>
+        </w:rPr>
+        <w:t xml:space="preserve">double </w:t>
+      </w:r>
+      <w:r>
+        <w:t>rms()</w:t>
+      </w:r>
+      <w:r>
+        <w:tab/>
+      </w:r>
+      <w:r>
+        <w:tab/>
+      </w:r>
+      <w:r>
+        <w:rPr>
+          <w:rStyle w:val="String"/>
+        </w:rPr>
+        <w:t>// The RMS (root mean square) of the weighted values</w:t>
+      </w:r>
+    </w:p>
+    <w:p>
+      <w:pPr>
+        <w:pStyle w:val="Code"/>
+        <w:rPr>
+          <w:rStyle w:val="String"/>
+        </w:rPr>
+      </w:pPr>
+      <w:r>
+        <w:rPr>
+          <w:rStyle w:val="Keyword"/>
+        </w:rPr>
+        <w:t xml:space="preserve">double </w:t>
+      </w:r>
+      <w:r>
+        <w:t>variance()</w:t>
+      </w:r>
+      <w:r>
+        <w:tab/>
+      </w:r>
+      <w:r>
+        <w:rPr>
+          <w:rStyle w:val="String"/>
+        </w:rPr>
+        <w:t>// The variance of the values</w:t>
+      </w:r>
+    </w:p>
+    <w:p>
+      <w:pPr>
+        <w:pStyle w:val="Code"/>
+        <w:rPr>
+          <w:rStyle w:val="String"/>
+        </w:rPr>
+      </w:pPr>
+      <w:r>
+        <w:rPr>
+          <w:rStyle w:val="Keyword"/>
+        </w:rPr>
+        <w:t xml:space="preserve">double </w:t>
+      </w:r>
+      <w:r>
+        <w:t>std_dev</w:t>
+      </w:r>
+      <w:r>
+        <w:t>()</w:t>
+      </w:r>
+      <w:r>
+        <w:tab/>
+      </w:r>
+      <w:r>
+        <w:tab/>
+      </w:r>
+      <w:r>
+        <w:rPr>
+          <w:rStyle w:val="String"/>
+        </w:rPr>
+        <w:t>// The standard deviation of the values</w:t>
+      </w:r>
+    </w:p>
+    <w:p>
+      <w:pPr>
+        <w:pStyle w:val="Code"/>
+        <w:rPr>
+          <w:rStyle w:val="String"/>
+        </w:rPr>
+      </w:pPr>
+      <w:r>
+        <w:rPr>
+          <w:rStyle w:val="Keyword"/>
+        </w:rPr>
+        <w:t>double</w:t>
+      </w:r>
+      <w:r>
+        <w:t xml:space="preserve"> std_err</w:t>
+      </w:r>
+      <w:r>
+        <w:t>()</w:t>
+      </w:r>
+      <w:r>
+        <w:tab/>
+      </w:r>
+      <w:r>
+        <w:tab/>
+      </w:r>
+      <w:r>
+        <w:rPr>
+          <w:rStyle w:val="String"/>
+        </w:rPr>
+        <w:t>// The standard error of the values</w:t>
+      </w:r>
+    </w:p>
+    <w:p>
+      <w:pPr>
+        <w:pStyle w:val="Code"/>
+        <w:rPr>
+          <w:rStyle w:val="String"/>
+        </w:rPr>
+      </w:pPr>
+      <w:r>
+        <w:rPr>
+          <w:rStyle w:val="Keyword"/>
+        </w:rPr>
+        <w:t xml:space="preserve">double </w:t>
+      </w:r>
+      <w:r>
+        <w:t>high</w:t>
+      </w:r>
+      <w:r>
+        <w:t>_</w:t>
+      </w:r>
+      <w:r>
+        <w:t>95()</w:t>
+      </w:r>
+      <w:r>
+        <w:tab/>
+      </w:r>
+      <w:r>
+        <w:tab/>
+      </w:r>
+      <w:r>
+        <w:rPr>
+          <w:rStyle w:val="String"/>
+        </w:rPr>
+        <w:t>// The high end of the 95% confidence interval around the mean</w:t>
+      </w:r>
+    </w:p>
+    <w:p>
+      <w:pPr>
+        <w:pStyle w:val="Code"/>
+        <w:rPr>
+          <w:rStyle w:val="String"/>
+        </w:rPr>
+      </w:pPr>
+      <w:r>
+        <w:rPr>
+          <w:rStyle w:val="Keyword"/>
+        </w:rPr>
+        <w:t xml:space="preserve">double </w:t>
+      </w:r>
+      <w:r>
+        <w:t>l</w:t>
+      </w:r>
+      <w:r>
+        <w:t>ow_95()</w:t>
+      </w:r>
+      <w:r>
+        <w:tab/>
+      </w:r>
+      <w:r>
+        <w:tab/>
+      </w:r>
+      <w:r>
+        <w:rPr>
+          <w:rStyle w:val="String"/>
+        </w:rPr>
+        <w:t>// The low end of the 95% confidence interval around the mean</w:t>
+      </w:r>
+    </w:p>
+    <w:p>
+      <w:pPr>
+        <w:pStyle w:val="Continuation"/>
+      </w:pPr>
+      <w:r>
+        <w:t>The last two are the upper and lower limits of the 95% confidence interval around the mean.</w:t>
+      </w:r>
+    </w:p>
+    <w:p>
+      <w:pPr>
+        <w:pStyle w:val="MarginNote"/>
+        <w:framePr w:wrap="around"/>
+      </w:pPr>
+      <w:bookmarkStart w:id="31" w:name="_Toc489958029"/>
+      <w:r>
+        <w:t>Preparing to Run</w:t>
+      </w:r>
+      <w:bookmarkEnd w:id="31"/>
+    </w:p>
+    <w:p>
+      <w:r>
+        <w:t>There are a few other bits of bookkeeping that you should also know about.</w:t>
+      </w:r>
+    </w:p>
+    <w:p>
+      <w:pPr>
+        <w:pStyle w:val="MarginNote"/>
+        <w:framePr w:wrap="around"/>
+      </w:pPr>
+      <w:bookmarkStart w:id="32" w:name="_Toc489958030"/>
       <w:r>
         <w:t>Dealing with Record Inheritance</w:t>
       </w:r>
-      <w:bookmarkEnd w:id="29"/>
+      <w:bookmarkEnd w:id="32"/>
     </w:p>
     <w:p>
       <w:r>
@@ -21640,6 +23244,7 @@
         <w:rPr>
           <w:rStyle w:val="Type"/>
         </w:rPr>
+        <w:lastRenderedPageBreak/>
         <w:t>SoftwareProduct</w:t>
       </w:r>
       <w:r>
@@ -21685,11 +23290,7 @@
         <w:t xml:space="preserve">reating an instance of the type (or a type derived from it) </w:t>
       </w:r>
       <w:r>
-        <w:t xml:space="preserve">is sufficient, </w:t>
-      </w:r>
-      <w:r>
-        <w:lastRenderedPageBreak/>
-        <w:t xml:space="preserve">but if you’re not sure whether this will happen before you may see a record of that type as a value in a record, array, or namespace, you can call </w:t>
+        <w:t xml:space="preserve">is sufficient, but if you’re not sure whether this will happen before you may see a record of that type as a value in a record, array, or namespace, you can call </w:t>
       </w:r>
       <w:r>
         <w:rPr>
@@ -21755,11 +23356,11 @@
         <w:pStyle w:val="MarginNote"/>
         <w:framePr w:wrap="around"/>
       </w:pPr>
-      <w:bookmarkStart w:id="30" w:name="_Toc489223657"/>
+      <w:bookmarkStart w:id="33" w:name="_Toc489958031"/>
       <w:r>
         <w:t>Working with Threads</w:t>
       </w:r>
-      <w:bookmarkEnd w:id="30"/>
+      <w:bookmarkEnd w:id="33"/>
     </w:p>
     <w:p>
       <w:r>
@@ -21915,7 +23516,7 @@
         <w:rPr>
           <w:rStyle w:val="FootnoteReference"/>
         </w:rPr>
-        <w:footnoteReference w:id="23"/>
+        <w:footnoteReference w:id="24"/>
       </w:r>
     </w:p>
     <w:p>
@@ -21938,7 +23539,7 @@
         <w:rPr>
           <w:rStyle w:val="FootnoteReference"/>
         </w:rPr>
-        <w:footnoteReference w:id="24"/>
+        <w:footnoteReference w:id="25"/>
       </w:r>
       <w:r>
         <w:t xml:space="preserve"> </w:t>
@@ -21963,8 +23564,9 @@
         <w:pStyle w:val="Section"/>
         <w:framePr w:wrap="around"/>
       </w:pPr>
-      <w:bookmarkStart w:id="31" w:name="_Toc489223658"/>
-      <w:r>
+      <w:bookmarkStart w:id="34" w:name="_Toc489958032"/>
+      <w:r>
+        <w:lastRenderedPageBreak/>
         <w:t xml:space="preserve">Building </w:t>
       </w:r>
       <w:r>
@@ -21973,7 +23575,7 @@
       <w:r>
         <w:t>MDS Programs</w:t>
       </w:r>
-      <w:bookmarkEnd w:id="31"/>
+      <w:bookmarkEnd w:id="34"/>
     </w:p>
     <w:p>
       <w:r>
@@ -22012,7 +23614,6 @@
         </w:numPr>
       </w:pPr>
       <w:r>
-        <w:lastRenderedPageBreak/>
         <w:t xml:space="preserve">g++ 4.9.2 or 5.4.0 or later. </w:t>
       </w:r>
     </w:p>
@@ -22067,11 +23668,11 @@
         <w:pStyle w:val="MarginNote"/>
         <w:framePr w:wrap="around"/>
       </w:pPr>
-      <w:bookmarkStart w:id="32" w:name="_Toc489223659"/>
+      <w:bookmarkStart w:id="35" w:name="_Toc489958033"/>
       <w:r>
         <w:t>Building MDS programs</w:t>
       </w:r>
-      <w:bookmarkEnd w:id="32"/>
+      <w:bookmarkEnd w:id="35"/>
     </w:p>
     <w:p>
       <w:r>
@@ -22090,7 +23691,7 @@
         <w:rPr>
           <w:rStyle w:val="FootnoteReference"/>
         </w:rPr>
-        <w:footnoteReference w:id="25"/>
+        <w:footnoteReference w:id="26"/>
       </w:r>
     </w:p>
     <w:p>
@@ -22303,11 +23904,11 @@
         <w:pStyle w:val="MarginNote"/>
         <w:framePr w:wrap="around"/>
       </w:pPr>
-      <w:bookmarkStart w:id="33" w:name="_Toc489223660"/>
+      <w:bookmarkStart w:id="36" w:name="_Toc489958034"/>
       <w:r>
         <w:t>Creating the Managed Space</w:t>
       </w:r>
-      <w:bookmarkEnd w:id="33"/>
+      <w:bookmarkEnd w:id="36"/>
     </w:p>
     <w:p>
       <w:r>
@@ -22513,6 +24114,7 @@
           <w:b/>
           <w:bCs w:val="0"/>
         </w:rPr>
+        <w:lastRenderedPageBreak/>
         <w:t>gc_heap</w:t>
       </w:r>
       <w:r>
@@ -22563,11 +24165,7 @@
         <w:t>--ctrl-size</w:t>
       </w:r>
       <w:r>
-        <w:t xml:space="preserve">) argument, which takes as a parameter the size of the control </w:t>
-      </w:r>
-      <w:r>
-        <w:lastRenderedPageBreak/>
-        <w:t>heap.  This will not typically need to be changed, but may need to be raised in some circumstances.</w:t>
+        <w:t>) argument, which takes as a parameter the size of the control heap.  This will not typically need to be changed, but may need to be raised in some circumstances.</w:t>
       </w:r>
     </w:p>
     <w:p>
@@ -22633,11 +24231,11 @@
         <w:pStyle w:val="MarginNote"/>
         <w:framePr w:wrap="around"/>
       </w:pPr>
-      <w:bookmarkStart w:id="34" w:name="_Toc489223661"/>
+      <w:bookmarkStart w:id="37" w:name="_Toc489958035"/>
       <w:r>
         <w:t>Specifying the Heap Files</w:t>
       </w:r>
-      <w:bookmarkEnd w:id="34"/>
+      <w:bookmarkEnd w:id="37"/>
     </w:p>
     <w:p>
       <w:r>
@@ -22776,11 +24374,11 @@
         <w:pStyle w:val="MarginNote"/>
         <w:framePr w:wrap="around"/>
       </w:pPr>
-      <w:bookmarkStart w:id="35" w:name="_Toc489223662"/>
+      <w:bookmarkStart w:id="38" w:name="_Toc489958036"/>
       <w:r>
         <w:t>Running Your MDS Program</w:t>
       </w:r>
-      <w:bookmarkEnd w:id="35"/>
+      <w:bookmarkEnd w:id="38"/>
     </w:p>
     <w:p>
       <w:r>
@@ -22951,7 +24549,7 @@
         <w:bCs/>
         <w:noProof/>
       </w:rPr>
-      <w:t>8/4/17</w:t>
+      <w:t>8/8/17</w:t>
     </w:r>
     <w:r>
       <w:rPr>
@@ -22982,7 +24580,7 @@
       <w:rPr>
         <w:noProof/>
       </w:rPr>
-      <w:t>4</w:t>
+      <w:t>20</w:t>
     </w:r>
     <w:r>
       <w:rPr>
@@ -22998,7 +24596,7 @@
         <w:rPr>
           <w:noProof/>
         </w:rPr>
-        <w:t>37</w:t>
+        <w:t>39</w:t>
       </w:r>
     </w:fldSimple>
   </w:p>
@@ -23029,7 +24627,7 @@
       <w:rPr>
         <w:noProof/>
       </w:rPr>
-      <w:t>8/4/2017</w:t>
+      <w:t>8/8/2017</w:t>
     </w:r>
     <w:r>
       <w:fldChar w:fldCharType="end"/>
@@ -23073,7 +24671,7 @@
         <w:rPr>
           <w:noProof/>
         </w:rPr>
-        <w:t>37</w:t>
+        <w:t>39</w:t>
       </w:r>
     </w:fldSimple>
   </w:p>
@@ -23864,16 +25462,25 @@
         <w:footnoteRef/>
       </w:r>
       <w:r>
-        <w:t xml:space="preserve"> To bind to an arbitrary task use, </w:t>
-      </w:r>
-      <w:r>
-        <w:rPr>
-          <w:rStyle w:val="Snippet"/>
-        </w:rPr>
-        <w:t>t.bind(fn)</w:t>
-      </w:r>
-      <w:r>
-        <w:t>.</w:t>
+        <w:t xml:space="preserve"> I haven’t yet figured out how to efficiently do </w:t>
+      </w:r>
+      <w:r>
+        <w:rPr>
+          <w:rStyle w:val="Snippet"/>
+        </w:rPr>
+        <w:t>max()</w:t>
+      </w:r>
+      <w:r>
+        <w:t xml:space="preserve"> and </w:t>
+      </w:r>
+      <w:r>
+        <w:rPr>
+          <w:rStyle w:val="Snippet"/>
+        </w:rPr>
+        <w:t>min()</w:t>
+      </w:r>
+      <w:r>
+        <w:t xml:space="preserve"> with accumulators, but I hope to.</w:t>
       </w:r>
     </w:p>
   </w:footnote>
@@ -23889,11 +25496,36 @@
         <w:footnoteRef/>
       </w:r>
       <w:r>
-        <w:t xml:space="preserve"> Although it’s possible that in weird circumstances if you’re running from a thread pool, you might wind up in the last task that was used.  Maybe.</w:t>
+        <w:t xml:space="preserve"> To bind to an arbitrary task use, </w:t>
+      </w:r>
+      <w:r>
+        <w:rPr>
+          <w:rStyle w:val="Snippet"/>
+        </w:rPr>
+        <w:t>t.bind(fn)</w:t>
+      </w:r>
+      <w:r>
+        <w:t>.</w:t>
       </w:r>
     </w:p>
   </w:footnote>
   <w:footnote w:id="25">
+    <w:p>
+      <w:pPr>
+        <w:pStyle w:val="FootnoteText"/>
+      </w:pPr>
+      <w:r>
+        <w:rPr>
+          <w:rStyle w:val="FootnoteReference"/>
+        </w:rPr>
+        <w:footnoteRef/>
+      </w:r>
+      <w:r>
+        <w:t xml:space="preserve"> Although it’s possible that in weird circumstances if you’re running from a thread pool, you might wind up in the last task that was used.  Maybe.</w:t>
+      </w:r>
+    </w:p>
+  </w:footnote>
+  <w:footnote w:id="26">
     <w:p>
       <w:pPr>
         <w:pStyle w:val="FootnoteText"/>
@@ -23921,6 +25553,7 @@
       <w:dataBinding w:prefixMappings="xmlns:ns0='http://purl.org/dc/elements/1.1/' xmlns:ns1='http://schemas.openxmlformats.org/package/2006/metadata/core-properties' " w:xpath="/ns1:coreProperties[1]/ns0:title[1]" w:storeItemID="{6C3C8BC8-F283-45AE-878A-BAB7291924A1}"/>
       <w:text/>
     </w:sdtPr>
+    <w:sdtEndPr/>
     <w:sdtContent>
       <w:p>
         <w:pPr>
@@ -28042,7 +29675,7 @@
     <w:charset w:val="00"/>
     <w:family w:val="roman"/>
     <w:pitch w:val="variable"/>
-    <w:sig w:usb0="20002A87" w:usb1="80000000" w:usb2="00000008" w:usb3="00000000" w:csb0="000001FF" w:csb1="00000000"/>
+    <w:sig w:usb0="E0002EFF" w:usb1="C0007843" w:usb2="00000009" w:usb3="00000000" w:csb0="000001FF" w:csb1="00000000"/>
   </w:font>
   <w:font w:name="Courier New">
     <w:panose1 w:val="02070309020205020404"/>
@@ -28063,14 +29696,14 @@
     <w:charset w:val="00"/>
     <w:family w:val="swiss"/>
     <w:pitch w:val="variable"/>
-    <w:sig w:usb0="20002A87" w:usb1="80000000" w:usb2="00000008" w:usb3="00000000" w:csb0="000001FF" w:csb1="00000000"/>
+    <w:sig w:usb0="E0002AFF" w:usb1="C0007843" w:usb2="00000009" w:usb3="00000000" w:csb0="000001FF" w:csb1="00000000"/>
   </w:font>
   <w:font w:name="Cambria">
     <w:panose1 w:val="02040503050406030204"/>
     <w:charset w:val="00"/>
     <w:family w:val="roman"/>
     <w:pitch w:val="variable"/>
-    <w:sig w:usb0="A00002EF" w:usb1="4000004B" w:usb2="00000000" w:usb3="00000000" w:csb0="0000019F" w:csb1="00000000"/>
+    <w:sig w:usb0="E00002FF" w:usb1="400004FF" w:usb2="00000000" w:usb3="00000000" w:csb0="0000019F" w:csb1="00000000"/>
   </w:font>
   <w:font w:name="Tahoma">
     <w:panose1 w:val="020B0604030504040204"/>
@@ -28154,6 +29787,7 @@
     <w:rsid w:val="00481A6B"/>
     <w:rsid w:val="004E53DA"/>
     <w:rsid w:val="0053175D"/>
+    <w:rsid w:val="00604A34"/>
     <w:rsid w:val="00630625"/>
     <w:rsid w:val="006324E6"/>
     <w:rsid w:val="00640CE3"/>
@@ -28176,9 +29810,11 @@
     <w:rsid w:val="00A05186"/>
     <w:rsid w:val="00A20673"/>
     <w:rsid w:val="00A26CBE"/>
+    <w:rsid w:val="00A82D38"/>
     <w:rsid w:val="00A833F9"/>
     <w:rsid w:val="00A9716B"/>
     <w:rsid w:val="00AC0161"/>
+    <w:rsid w:val="00B13DBD"/>
     <w:rsid w:val="00B40744"/>
     <w:rsid w:val="00B96CEC"/>
     <w:rsid w:val="00BB78BE"/>
@@ -29029,7 +30665,7 @@
 </file>
 
 <file path=customXml/itemProps1.xml><?xml version="1.0" encoding="utf-8"?>
-<ds:datastoreItem xmlns:ds="http://schemas.openxmlformats.org/officeDocument/2006/customXml" ds:itemID="{6C1EA051-6193-4940-8402-FCEA886E9B30}">
+<ds:datastoreItem xmlns:ds="http://schemas.openxmlformats.org/officeDocument/2006/customXml" ds:itemID="{963427F5-5538-4BC2-943E-B16B69709900}">
   <ds:schemaRefs>
     <ds:schemaRef ds:uri="http://schemas.openxmlformats.org/officeDocument/2006/bibliography"/>
   </ds:schemaRefs>

</xml_diff>